<commit_message>
Update for Ms06 submission
</commit_message>
<xml_diff>
--- a/Documents/FINAL REPORT.docx
+++ b/Documents/FINAL REPORT.docx
@@ -39,8 +39,6 @@
       <w:proofErr w:type="spellEnd"/>
       <w:r>
         <w:br/>
-      </w:r>
-      <w:r>
         <w:t>#include &lt;</w:t>
       </w:r>
       <w:proofErr w:type="spellStart"/>
@@ -1560,6 +1558,9 @@
     </w:p>
     <w:p>
       <w:r>
+        <w:rPr>
+          <w:noProof/>
+        </w:rPr>
         <w:drawing>
           <wp:inline distT="0" distB="0" distL="0" distR="0" wp14:anchorId="12297075" wp14:editId="6942B385">
             <wp:extent cx="5943600" cy="1459865"/>
@@ -1599,6 +1600,9 @@
     </w:p>
     <w:p>
       <w:r>
+        <w:rPr>
+          <w:noProof/>
+        </w:rPr>
         <w:drawing>
           <wp:inline distT="0" distB="0" distL="0" distR="0" wp14:anchorId="60CE13CA" wp14:editId="5CDA0818">
             <wp:extent cx="5397500" cy="1739900"/>
@@ -3845,10 +3849,3802 @@
         <w:t>}</w:t>
       </w:r>
     </w:p>
-    <w:p/>
+    <w:p>
+      <w:r>
+        <w:lastRenderedPageBreak/>
+        <w:drawing>
+          <wp:inline distT="0" distB="0" distL="0" distR="0" wp14:anchorId="181F6680" wp14:editId="30AB710D">
+            <wp:extent cx="5943600" cy="1515110"/>
+            <wp:effectExtent l="0" t="0" r="0" b="0"/>
+            <wp:docPr id="1400780408" name="Picture 1" descr="A screenshot of a computer program&#10;&#10;Description automatically generated"/>
+            <wp:cNvGraphicFramePr>
+              <a:graphicFrameLocks xmlns:a="http://schemas.openxmlformats.org/drawingml/2006/main" noChangeAspect="1"/>
+            </wp:cNvGraphicFramePr>
+            <a:graphic xmlns:a="http://schemas.openxmlformats.org/drawingml/2006/main">
+              <a:graphicData uri="http://schemas.openxmlformats.org/drawingml/2006/picture">
+                <pic:pic xmlns:pic="http://schemas.openxmlformats.org/drawingml/2006/picture">
+                  <pic:nvPicPr>
+                    <pic:cNvPr id="1400780408" name="Picture 1" descr="A screenshot of a computer program&#10;&#10;Description automatically generated"/>
+                    <pic:cNvPicPr/>
+                  </pic:nvPicPr>
+                  <pic:blipFill>
+                    <a:blip r:embed="rId8"/>
+                    <a:stretch>
+                      <a:fillRect/>
+                    </a:stretch>
+                  </pic:blipFill>
+                  <pic:spPr>
+                    <a:xfrm>
+                      <a:off x="0" y="0"/>
+                      <a:ext cx="5943600" cy="1515110"/>
+                    </a:xfrm>
+                    <a:prstGeom prst="rect">
+                      <a:avLst/>
+                    </a:prstGeom>
+                  </pic:spPr>
+                </pic:pic>
+              </a:graphicData>
+            </a:graphic>
+          </wp:inline>
+        </w:drawing>
+      </w:r>
+      <w:r>
+        <w:br/>
+      </w:r>
+      <w:r>
+        <w:drawing>
+          <wp:inline distT="0" distB="0" distL="0" distR="0" wp14:anchorId="1530EA52" wp14:editId="064446F5">
+            <wp:extent cx="5943600" cy="2652395"/>
+            <wp:effectExtent l="0" t="0" r="0" b="1905"/>
+            <wp:docPr id="1132090808" name="Picture 1" descr="A screenshot of a computer&#10;&#10;Description automatically generated"/>
+            <wp:cNvGraphicFramePr>
+              <a:graphicFrameLocks xmlns:a="http://schemas.openxmlformats.org/drawingml/2006/main" noChangeAspect="1"/>
+            </wp:cNvGraphicFramePr>
+            <a:graphic xmlns:a="http://schemas.openxmlformats.org/drawingml/2006/main">
+              <a:graphicData uri="http://schemas.openxmlformats.org/drawingml/2006/picture">
+                <pic:pic xmlns:pic="http://schemas.openxmlformats.org/drawingml/2006/picture">
+                  <pic:nvPicPr>
+                    <pic:cNvPr id="1132090808" name="Picture 1" descr="A screenshot of a computer&#10;&#10;Description automatically generated"/>
+                    <pic:cNvPicPr/>
+                  </pic:nvPicPr>
+                  <pic:blipFill>
+                    <a:blip r:embed="rId9"/>
+                    <a:stretch>
+                      <a:fillRect/>
+                    </a:stretch>
+                  </pic:blipFill>
+                  <pic:spPr>
+                    <a:xfrm>
+                      <a:off x="0" y="0"/>
+                      <a:ext cx="5943600" cy="2652395"/>
+                    </a:xfrm>
+                    <a:prstGeom prst="rect">
+                      <a:avLst/>
+                    </a:prstGeom>
+                  </pic:spPr>
+                </pic:pic>
+              </a:graphicData>
+            </a:graphic>
+          </wp:inline>
+        </w:drawing>
+      </w:r>
+    </w:p>
+    <w:p>
+      <w:r>
+        <w:t xml:space="preserve">After doing the Black box and, White box testing, as given instruction on pdf, we have reached to the end of the building the program </w:t>
+      </w:r>
+      <w:proofErr w:type="spellStart"/>
+      <w:proofErr w:type="gramStart"/>
+      <w:r>
+        <w:t>it self</w:t>
+      </w:r>
+      <w:proofErr w:type="spellEnd"/>
+      <w:proofErr w:type="gramEnd"/>
+      <w:r>
+        <w:t xml:space="preserve"> and we decided to do the integration testing and acceptance testing.</w:t>
+      </w:r>
+      <w:r>
+        <w:br/>
+      </w:r>
+      <w:r>
+        <w:br/>
+        <w:t>In Int directory, three developer decided to do their individual integration testing and we decided to finalize the integration testing with Developer Shine’s code snippet and the codes are as follows.</w:t>
+      </w:r>
+      <w:r>
+        <w:br/>
+      </w:r>
+      <w:r>
+        <w:t xml:space="preserve">// </w:t>
+      </w:r>
+      <w:proofErr w:type="spellStart"/>
+      <w:r>
+        <w:t>tester.c</w:t>
+      </w:r>
+      <w:proofErr w:type="spellEnd"/>
+    </w:p>
+    <w:p>
+      <w:r>
+        <w:t>#include "</w:t>
+      </w:r>
+      <w:proofErr w:type="spellStart"/>
+      <w:r>
+        <w:t>finder.h</w:t>
+      </w:r>
+      <w:proofErr w:type="spellEnd"/>
+      <w:r>
+        <w:t>"</w:t>
+      </w:r>
+    </w:p>
+    <w:p>
+      <w:r>
+        <w:t>#include &lt;</w:t>
+      </w:r>
+      <w:proofErr w:type="spellStart"/>
+      <w:r>
+        <w:t>stdio.h</w:t>
+      </w:r>
+      <w:proofErr w:type="spellEnd"/>
+      <w:r>
+        <w:t>&gt;</w:t>
+      </w:r>
+    </w:p>
+    <w:p>
+      <w:r>
+        <w:t>#include &lt;</w:t>
+      </w:r>
+      <w:proofErr w:type="spellStart"/>
+      <w:r>
+        <w:t>stdlib.h</w:t>
+      </w:r>
+      <w:proofErr w:type="spellEnd"/>
+      <w:r>
+        <w:t>&gt;</w:t>
+      </w:r>
+    </w:p>
+    <w:p>
+      <w:r>
+        <w:t>#include &lt;</w:t>
+      </w:r>
+      <w:proofErr w:type="spellStart"/>
+      <w:r>
+        <w:t>limits.h</w:t>
+      </w:r>
+      <w:proofErr w:type="spellEnd"/>
+      <w:r>
+        <w:t>&gt;</w:t>
+      </w:r>
+    </w:p>
+    <w:p/>
+    <w:p>
+      <w:r>
+        <w:t>// Function prototypes for the test functions</w:t>
+      </w:r>
+    </w:p>
+    <w:p>
+      <w:r>
+        <w:t xml:space="preserve">void </w:t>
+      </w:r>
+      <w:proofErr w:type="spellStart"/>
+      <w:r>
+        <w:t>test_</w:t>
+      </w:r>
+      <w:proofErr w:type="gramStart"/>
+      <w:r>
+        <w:t>findValidTruckPaths</w:t>
+      </w:r>
+      <w:proofErr w:type="spellEnd"/>
+      <w:r>
+        <w:t>(</w:t>
+      </w:r>
+      <w:proofErr w:type="gramEnd"/>
+      <w:r>
+        <w:t>);</w:t>
+      </w:r>
+    </w:p>
+    <w:p>
+      <w:r>
+        <w:t xml:space="preserve">void </w:t>
+      </w:r>
+      <w:proofErr w:type="spellStart"/>
+      <w:r>
+        <w:t>test_</w:t>
+      </w:r>
+      <w:proofErr w:type="gramStart"/>
+      <w:r>
+        <w:t>hasDestination</w:t>
+      </w:r>
+      <w:proofErr w:type="spellEnd"/>
+      <w:r>
+        <w:t>(</w:t>
+      </w:r>
+      <w:proofErr w:type="gramEnd"/>
+      <w:r>
+        <w:t>);</w:t>
+      </w:r>
+    </w:p>
+    <w:p>
+      <w:r>
+        <w:t xml:space="preserve">void </w:t>
+      </w:r>
+      <w:proofErr w:type="spellStart"/>
+      <w:r>
+        <w:t>test_</w:t>
+      </w:r>
+      <w:proofErr w:type="gramStart"/>
+      <w:r>
+        <w:t>isBuildingIntersected</w:t>
+      </w:r>
+      <w:proofErr w:type="spellEnd"/>
+      <w:r>
+        <w:t>(</w:t>
+      </w:r>
+      <w:proofErr w:type="gramEnd"/>
+      <w:r>
+        <w:t>);</w:t>
+      </w:r>
+    </w:p>
+    <w:p>
+      <w:r>
+        <w:t xml:space="preserve">void </w:t>
+      </w:r>
+      <w:proofErr w:type="spellStart"/>
+      <w:r>
+        <w:t>test_</w:t>
+      </w:r>
+      <w:proofErr w:type="gramStart"/>
+      <w:r>
+        <w:t>getBestRoute</w:t>
+      </w:r>
+      <w:proofErr w:type="spellEnd"/>
+      <w:r>
+        <w:t>(</w:t>
+      </w:r>
+      <w:proofErr w:type="gramEnd"/>
+      <w:r>
+        <w:t>);</w:t>
+      </w:r>
+    </w:p>
+    <w:p>
+      <w:r>
+        <w:t xml:space="preserve">void </w:t>
+      </w:r>
+      <w:proofErr w:type="spellStart"/>
+      <w:r>
+        <w:t>test_</w:t>
+      </w:r>
+      <w:proofErr w:type="gramStart"/>
+      <w:r>
+        <w:t>isTruckOverloaded</w:t>
+      </w:r>
+      <w:proofErr w:type="spellEnd"/>
+      <w:r>
+        <w:t>(</w:t>
+      </w:r>
+      <w:proofErr w:type="gramEnd"/>
+      <w:r>
+        <w:t>);</w:t>
+      </w:r>
+    </w:p>
+    <w:p>
+      <w:r>
+        <w:t xml:space="preserve">void </w:t>
+      </w:r>
+      <w:proofErr w:type="spellStart"/>
+      <w:r>
+        <w:t>test_</w:t>
+      </w:r>
+      <w:proofErr w:type="gramStart"/>
+      <w:r>
+        <w:t>isBoxSizeExceeded</w:t>
+      </w:r>
+      <w:proofErr w:type="spellEnd"/>
+      <w:r>
+        <w:t>(</w:t>
+      </w:r>
+      <w:proofErr w:type="gramEnd"/>
+      <w:r>
+        <w:t>);</w:t>
+      </w:r>
+    </w:p>
+    <w:p>
+      <w:r>
+        <w:t xml:space="preserve">void </w:t>
+      </w:r>
+      <w:proofErr w:type="spellStart"/>
+      <w:r>
+        <w:t>test_</w:t>
+      </w:r>
+      <w:proofErr w:type="gramStart"/>
+      <w:r>
+        <w:t>validCargo</w:t>
+      </w:r>
+      <w:proofErr w:type="spellEnd"/>
+      <w:r>
+        <w:t>(</w:t>
+      </w:r>
+      <w:proofErr w:type="gramEnd"/>
+      <w:r>
+        <w:t>);</w:t>
+      </w:r>
+    </w:p>
+    <w:p/>
+    <w:p>
+      <w:r>
+        <w:t xml:space="preserve">int </w:t>
+      </w:r>
+      <w:proofErr w:type="gramStart"/>
+      <w:r>
+        <w:t>main(</w:t>
+      </w:r>
+      <w:proofErr w:type="gramEnd"/>
+      <w:r>
+        <w:t>)</w:t>
+      </w:r>
+    </w:p>
+    <w:p>
+      <w:r>
+        <w:t>{</w:t>
+      </w:r>
+    </w:p>
+    <w:p>
+      <w:r>
+        <w:t xml:space="preserve">    </w:t>
+      </w:r>
+      <w:proofErr w:type="spellStart"/>
+      <w:r>
+        <w:t>test_</w:t>
+      </w:r>
+      <w:proofErr w:type="gramStart"/>
+      <w:r>
+        <w:t>findValidTruckPaths</w:t>
+      </w:r>
+      <w:proofErr w:type="spellEnd"/>
+      <w:r>
+        <w:t>(</w:t>
+      </w:r>
+      <w:proofErr w:type="gramEnd"/>
+      <w:r>
+        <w:t>);</w:t>
+      </w:r>
+    </w:p>
+    <w:p>
+      <w:r>
+        <w:t xml:space="preserve">    </w:t>
+      </w:r>
+      <w:proofErr w:type="spellStart"/>
+      <w:r>
+        <w:t>test_</w:t>
+      </w:r>
+      <w:proofErr w:type="gramStart"/>
+      <w:r>
+        <w:t>hasDestination</w:t>
+      </w:r>
+      <w:proofErr w:type="spellEnd"/>
+      <w:r>
+        <w:t>(</w:t>
+      </w:r>
+      <w:proofErr w:type="gramEnd"/>
+      <w:r>
+        <w:t>);</w:t>
+      </w:r>
+    </w:p>
+    <w:p>
+      <w:r>
+        <w:t xml:space="preserve">    </w:t>
+      </w:r>
+      <w:proofErr w:type="spellStart"/>
+      <w:r>
+        <w:t>test_</w:t>
+      </w:r>
+      <w:proofErr w:type="gramStart"/>
+      <w:r>
+        <w:t>isBuildingIntersected</w:t>
+      </w:r>
+      <w:proofErr w:type="spellEnd"/>
+      <w:r>
+        <w:t>(</w:t>
+      </w:r>
+      <w:proofErr w:type="gramEnd"/>
+      <w:r>
+        <w:t>);</w:t>
+      </w:r>
+    </w:p>
+    <w:p>
+      <w:r>
+        <w:t xml:space="preserve">    </w:t>
+      </w:r>
+      <w:proofErr w:type="spellStart"/>
+      <w:r>
+        <w:t>test_</w:t>
+      </w:r>
+      <w:proofErr w:type="gramStart"/>
+      <w:r>
+        <w:t>getBestRoute</w:t>
+      </w:r>
+      <w:proofErr w:type="spellEnd"/>
+      <w:r>
+        <w:t>(</w:t>
+      </w:r>
+      <w:proofErr w:type="gramEnd"/>
+      <w:r>
+        <w:t>);</w:t>
+      </w:r>
+    </w:p>
+    <w:p>
+      <w:r>
+        <w:t xml:space="preserve">    </w:t>
+      </w:r>
+      <w:proofErr w:type="spellStart"/>
+      <w:r>
+        <w:t>test_</w:t>
+      </w:r>
+      <w:proofErr w:type="gramStart"/>
+      <w:r>
+        <w:t>isTruckOverloaded</w:t>
+      </w:r>
+      <w:proofErr w:type="spellEnd"/>
+      <w:r>
+        <w:t>(</w:t>
+      </w:r>
+      <w:proofErr w:type="gramEnd"/>
+      <w:r>
+        <w:t>);</w:t>
+      </w:r>
+    </w:p>
+    <w:p>
+      <w:r>
+        <w:t xml:space="preserve">    </w:t>
+      </w:r>
+      <w:proofErr w:type="spellStart"/>
+      <w:r>
+        <w:t>test_</w:t>
+      </w:r>
+      <w:proofErr w:type="gramStart"/>
+      <w:r>
+        <w:t>isBoxSizeExceeded</w:t>
+      </w:r>
+      <w:proofErr w:type="spellEnd"/>
+      <w:r>
+        <w:t>(</w:t>
+      </w:r>
+      <w:proofErr w:type="gramEnd"/>
+      <w:r>
+        <w:t>);</w:t>
+      </w:r>
+    </w:p>
+    <w:p>
+      <w:r>
+        <w:t xml:space="preserve">    </w:t>
+      </w:r>
+      <w:proofErr w:type="spellStart"/>
+      <w:r>
+        <w:t>test_</w:t>
+      </w:r>
+      <w:proofErr w:type="gramStart"/>
+      <w:r>
+        <w:t>validCargo</w:t>
+      </w:r>
+      <w:proofErr w:type="spellEnd"/>
+      <w:r>
+        <w:t>(</w:t>
+      </w:r>
+      <w:proofErr w:type="gramEnd"/>
+      <w:r>
+        <w:t>);</w:t>
+      </w:r>
+    </w:p>
+    <w:p/>
+    <w:p>
+      <w:r>
+        <w:t xml:space="preserve">    return </w:t>
+      </w:r>
+      <w:proofErr w:type="gramStart"/>
+      <w:r>
+        <w:t>0;</w:t>
+      </w:r>
+      <w:proofErr w:type="gramEnd"/>
+    </w:p>
+    <w:p>
+      <w:r>
+        <w:t>}</w:t>
+      </w:r>
+    </w:p>
+    <w:p/>
+    <w:p>
+      <w:r>
+        <w:t xml:space="preserve">void </w:t>
+      </w:r>
+      <w:proofErr w:type="spellStart"/>
+      <w:proofErr w:type="gramStart"/>
+      <w:r>
+        <w:t>mockFindValidTruckPaths</w:t>
+      </w:r>
+      <w:proofErr w:type="spellEnd"/>
+      <w:r>
+        <w:t>(</w:t>
+      </w:r>
+      <w:proofErr w:type="gramEnd"/>
+      <w:r>
+        <w:t xml:space="preserve">struct Shipment </w:t>
+      </w:r>
+      <w:proofErr w:type="spellStart"/>
+      <w:r>
+        <w:t>shipment</w:t>
+      </w:r>
+      <w:proofErr w:type="spellEnd"/>
+      <w:r>
+        <w:t xml:space="preserve">, struct Truck </w:t>
+      </w:r>
+      <w:proofErr w:type="spellStart"/>
+      <w:r>
+        <w:t>truck</w:t>
+      </w:r>
+      <w:proofErr w:type="spellEnd"/>
+      <w:r>
+        <w:t>, const struct Map *map, struct Route routes[</w:t>
+      </w:r>
+      <w:proofErr w:type="spellStart"/>
+      <w:r>
+        <w:t>MAX_ROUTE</w:t>
+      </w:r>
+      <w:proofErr w:type="spellEnd"/>
+      <w:r>
+        <w:t>], int *size)</w:t>
+      </w:r>
+    </w:p>
+    <w:p>
+      <w:r>
+        <w:t>{</w:t>
+      </w:r>
+    </w:p>
+    <w:p>
+      <w:r>
+        <w:t xml:space="preserve">    // Simulate the behavior of the original function by returning predefined routes</w:t>
+      </w:r>
+    </w:p>
+    <w:p>
+      <w:r>
+        <w:t xml:space="preserve">    struct Route </w:t>
+      </w:r>
+      <w:proofErr w:type="spellStart"/>
+      <w:r>
+        <w:t>route1</w:t>
+      </w:r>
+      <w:proofErr w:type="spellEnd"/>
+      <w:r>
+        <w:t xml:space="preserve"> = </w:t>
+      </w:r>
+      <w:proofErr w:type="spellStart"/>
+      <w:proofErr w:type="gramStart"/>
+      <w:r>
+        <w:t>getBlueRoute</w:t>
+      </w:r>
+      <w:proofErr w:type="spellEnd"/>
+      <w:r>
+        <w:t>(</w:t>
+      </w:r>
+      <w:proofErr w:type="gramEnd"/>
+      <w:r>
+        <w:t>);</w:t>
+      </w:r>
+    </w:p>
+    <w:p>
+      <w:r>
+        <w:t xml:space="preserve">    struct Route </w:t>
+      </w:r>
+      <w:proofErr w:type="spellStart"/>
+      <w:r>
+        <w:t>route2</w:t>
+      </w:r>
+      <w:proofErr w:type="spellEnd"/>
+      <w:r>
+        <w:t xml:space="preserve"> = </w:t>
+      </w:r>
+      <w:proofErr w:type="spellStart"/>
+      <w:proofErr w:type="gramStart"/>
+      <w:r>
+        <w:t>getGreenRoute</w:t>
+      </w:r>
+      <w:proofErr w:type="spellEnd"/>
+      <w:r>
+        <w:t>(</w:t>
+      </w:r>
+      <w:proofErr w:type="gramEnd"/>
+      <w:r>
+        <w:t>);</w:t>
+      </w:r>
+    </w:p>
+    <w:p>
+      <w:r>
+        <w:t xml:space="preserve">    struct Route </w:t>
+      </w:r>
+      <w:proofErr w:type="spellStart"/>
+      <w:r>
+        <w:t>route3</w:t>
+      </w:r>
+      <w:proofErr w:type="spellEnd"/>
+      <w:r>
+        <w:t xml:space="preserve"> = </w:t>
+      </w:r>
+      <w:proofErr w:type="spellStart"/>
+      <w:proofErr w:type="gramStart"/>
+      <w:r>
+        <w:t>getYellowRoute</w:t>
+      </w:r>
+      <w:proofErr w:type="spellEnd"/>
+      <w:r>
+        <w:t>(</w:t>
+      </w:r>
+      <w:proofErr w:type="gramEnd"/>
+      <w:r>
+        <w:t>);</w:t>
+      </w:r>
+    </w:p>
+    <w:p/>
+    <w:p>
+      <w:r>
+        <w:t xml:space="preserve">    // Assign the predefined routes to the output</w:t>
+      </w:r>
+    </w:p>
+    <w:p>
+      <w:r>
+        <w:t xml:space="preserve">    </w:t>
+      </w:r>
+      <w:proofErr w:type="gramStart"/>
+      <w:r>
+        <w:t>routes[</w:t>
+      </w:r>
+      <w:proofErr w:type="gramEnd"/>
+      <w:r>
+        <w:t xml:space="preserve">0] = </w:t>
+      </w:r>
+      <w:proofErr w:type="spellStart"/>
+      <w:r>
+        <w:t>route1</w:t>
+      </w:r>
+      <w:proofErr w:type="spellEnd"/>
+      <w:r>
+        <w:t>;</w:t>
+      </w:r>
+    </w:p>
+    <w:p>
+      <w:r>
+        <w:t xml:space="preserve">    </w:t>
+      </w:r>
+      <w:proofErr w:type="gramStart"/>
+      <w:r>
+        <w:t>routes[</w:t>
+      </w:r>
+      <w:proofErr w:type="gramEnd"/>
+      <w:r>
+        <w:t xml:space="preserve">1] = </w:t>
+      </w:r>
+      <w:proofErr w:type="spellStart"/>
+      <w:r>
+        <w:t>route2</w:t>
+      </w:r>
+      <w:proofErr w:type="spellEnd"/>
+      <w:r>
+        <w:t>;</w:t>
+      </w:r>
+    </w:p>
+    <w:p>
+      <w:r>
+        <w:t xml:space="preserve">    </w:t>
+      </w:r>
+      <w:proofErr w:type="gramStart"/>
+      <w:r>
+        <w:t>routes[</w:t>
+      </w:r>
+      <w:proofErr w:type="gramEnd"/>
+      <w:r>
+        <w:t xml:space="preserve">2] = </w:t>
+      </w:r>
+      <w:proofErr w:type="spellStart"/>
+      <w:r>
+        <w:t>route3</w:t>
+      </w:r>
+      <w:proofErr w:type="spellEnd"/>
+      <w:r>
+        <w:t>;</w:t>
+      </w:r>
+    </w:p>
+    <w:p/>
+    <w:p>
+      <w:r>
+        <w:t xml:space="preserve">    // Update the number of valid routes found</w:t>
+      </w:r>
+    </w:p>
+    <w:p>
+      <w:r>
+        <w:t xml:space="preserve">    *size = </w:t>
+      </w:r>
+      <w:proofErr w:type="gramStart"/>
+      <w:r>
+        <w:t>3;</w:t>
+      </w:r>
+      <w:proofErr w:type="gramEnd"/>
+    </w:p>
+    <w:p>
+      <w:r>
+        <w:t>}</w:t>
+      </w:r>
+    </w:p>
+    <w:p/>
+    <w:p>
+      <w:r>
+        <w:t xml:space="preserve">// Test function to validate </w:t>
+      </w:r>
+      <w:proofErr w:type="spellStart"/>
+      <w:r>
+        <w:t>findValidTruckPaths</w:t>
+      </w:r>
+      <w:proofErr w:type="spellEnd"/>
+    </w:p>
+    <w:p>
+      <w:r>
+        <w:t xml:space="preserve">void </w:t>
+      </w:r>
+      <w:proofErr w:type="spellStart"/>
+      <w:r>
+        <w:t>test_</w:t>
+      </w:r>
+      <w:proofErr w:type="gramStart"/>
+      <w:r>
+        <w:t>findValidTruckPaths</w:t>
+      </w:r>
+      <w:proofErr w:type="spellEnd"/>
+      <w:r>
+        <w:t>(</w:t>
+      </w:r>
+      <w:proofErr w:type="gramEnd"/>
+      <w:r>
+        <w:t>)</w:t>
+      </w:r>
+    </w:p>
+    <w:p>
+      <w:r>
+        <w:t>{</w:t>
+      </w:r>
+    </w:p>
+    <w:p>
+      <w:r>
+        <w:t xml:space="preserve">    // Initialize test values for the shipment</w:t>
+      </w:r>
+    </w:p>
+    <w:p>
+      <w:r>
+        <w:t xml:space="preserve">    struct Shipment </w:t>
+      </w:r>
+      <w:proofErr w:type="spellStart"/>
+      <w:r>
+        <w:t>shipment</w:t>
+      </w:r>
+      <w:proofErr w:type="spellEnd"/>
+      <w:r>
+        <w:t xml:space="preserve"> = {</w:t>
+      </w:r>
+    </w:p>
+    <w:p>
+      <w:r>
+        <w:t xml:space="preserve">        </w:t>
+      </w:r>
+      <w:proofErr w:type="gramStart"/>
+      <w:r>
+        <w:t>.destination</w:t>
+      </w:r>
+      <w:proofErr w:type="gramEnd"/>
+      <w:r>
+        <w:t xml:space="preserve"> = {0, 0}, // Set a destination point for the shipment</w:t>
+      </w:r>
+    </w:p>
+    <w:p>
+      <w:r>
+        <w:t xml:space="preserve">    };</w:t>
+      </w:r>
+    </w:p>
+    <w:p/>
+    <w:p>
+      <w:r>
+        <w:t xml:space="preserve">    // Initialize test values for the truck</w:t>
+      </w:r>
+    </w:p>
+    <w:p>
+      <w:r>
+        <w:t xml:space="preserve">    struct Truck </w:t>
+      </w:r>
+      <w:proofErr w:type="spellStart"/>
+      <w:r>
+        <w:t>truck</w:t>
+      </w:r>
+      <w:proofErr w:type="spellEnd"/>
+      <w:r>
+        <w:t xml:space="preserve"> = {</w:t>
+      </w:r>
+    </w:p>
+    <w:p>
+      <w:r>
+        <w:t xml:space="preserve">        </w:t>
+      </w:r>
+      <w:proofErr w:type="gramStart"/>
+      <w:r>
+        <w:t>.</w:t>
+      </w:r>
+      <w:proofErr w:type="spellStart"/>
+      <w:r>
+        <w:t>allocated</w:t>
+      </w:r>
+      <w:proofErr w:type="gramEnd"/>
+      <w:r>
+        <w:t>_shipments</w:t>
+      </w:r>
+      <w:proofErr w:type="spellEnd"/>
+      <w:r>
+        <w:t xml:space="preserve"> = 3,</w:t>
+      </w:r>
+    </w:p>
+    <w:p>
+      <w:r>
+        <w:t xml:space="preserve">        </w:t>
+      </w:r>
+      <w:proofErr w:type="gramStart"/>
+      <w:r>
+        <w:t>.</w:t>
+      </w:r>
+      <w:proofErr w:type="spellStart"/>
+      <w:r>
+        <w:t>destination</w:t>
+      </w:r>
+      <w:proofErr w:type="gramEnd"/>
+      <w:r>
+        <w:t>_counts</w:t>
+      </w:r>
+      <w:proofErr w:type="spellEnd"/>
+      <w:r>
+        <w:t xml:space="preserve"> = {3, 4, 2}, // Destination counts for the allocated shipments</w:t>
+      </w:r>
+    </w:p>
+    <w:p>
+      <w:r>
+        <w:t xml:space="preserve">    };</w:t>
+      </w:r>
+    </w:p>
+    <w:p/>
+    <w:p>
+      <w:r>
+        <w:t xml:space="preserve">    // Initialize test routes for the truck</w:t>
+      </w:r>
+    </w:p>
+    <w:p>
+      <w:r>
+        <w:t xml:space="preserve">    struct Route </w:t>
+      </w:r>
+      <w:proofErr w:type="gramStart"/>
+      <w:r>
+        <w:t>routes[</w:t>
+      </w:r>
+      <w:proofErr w:type="spellStart"/>
+      <w:proofErr w:type="gramEnd"/>
+      <w:r>
+        <w:t>MAX_ROUTE</w:t>
+      </w:r>
+      <w:proofErr w:type="spellEnd"/>
+      <w:r>
+        <w:t>] = {0}; // Initialize routes with zeros</w:t>
+      </w:r>
+    </w:p>
+    <w:p/>
+    <w:p>
+      <w:r>
+        <w:t xml:space="preserve">    int size = </w:t>
+      </w:r>
+      <w:proofErr w:type="gramStart"/>
+      <w:r>
+        <w:t>0;</w:t>
+      </w:r>
+      <w:proofErr w:type="gramEnd"/>
+    </w:p>
+    <w:p/>
+    <w:p>
+      <w:r>
+        <w:t xml:space="preserve">    // Create a mock map (</w:t>
+      </w:r>
+      <w:proofErr w:type="spellStart"/>
+      <w:proofErr w:type="gramStart"/>
+      <w:r>
+        <w:t>populateMap</w:t>
+      </w:r>
+      <w:proofErr w:type="spellEnd"/>
+      <w:r>
+        <w:t>(</w:t>
+      </w:r>
+      <w:proofErr w:type="gramEnd"/>
+      <w:r>
+        <w:t>) returns the predefined map)</w:t>
+      </w:r>
+    </w:p>
+    <w:p>
+      <w:r>
+        <w:t xml:space="preserve">    struct Map </w:t>
+      </w:r>
+      <w:proofErr w:type="spellStart"/>
+      <w:r>
+        <w:t>map</w:t>
+      </w:r>
+      <w:proofErr w:type="spellEnd"/>
+      <w:r>
+        <w:t xml:space="preserve"> = </w:t>
+      </w:r>
+      <w:proofErr w:type="spellStart"/>
+      <w:proofErr w:type="gramStart"/>
+      <w:r>
+        <w:t>populateMap</w:t>
+      </w:r>
+      <w:proofErr w:type="spellEnd"/>
+      <w:r>
+        <w:t>(</w:t>
+      </w:r>
+      <w:proofErr w:type="gramEnd"/>
+      <w:r>
+        <w:t>);</w:t>
+      </w:r>
+    </w:p>
+    <w:p/>
+    <w:p>
+      <w:r>
+        <w:t xml:space="preserve">    // Call the mock function to find valid truck paths</w:t>
+      </w:r>
+    </w:p>
+    <w:p>
+      <w:r>
+        <w:t xml:space="preserve">    </w:t>
+      </w:r>
+      <w:proofErr w:type="spellStart"/>
+      <w:proofErr w:type="gramStart"/>
+      <w:r>
+        <w:t>mockFindValidTruckPaths</w:t>
+      </w:r>
+      <w:proofErr w:type="spellEnd"/>
+      <w:r>
+        <w:t>(</w:t>
+      </w:r>
+      <w:proofErr w:type="gramEnd"/>
+      <w:r>
+        <w:t>shipment, truck, &amp;map, routes, &amp;size);</w:t>
+      </w:r>
+    </w:p>
+    <w:p/>
+    <w:p>
+      <w:r>
+        <w:t xml:space="preserve">    // Verify the result</w:t>
+      </w:r>
+    </w:p>
+    <w:p>
+      <w:r>
+        <w:t xml:space="preserve">    if (size == 3)</w:t>
+      </w:r>
+    </w:p>
+    <w:p>
+      <w:r>
+        <w:t xml:space="preserve">    {</w:t>
+      </w:r>
+    </w:p>
+    <w:p>
+      <w:r>
+        <w:t xml:space="preserve">        </w:t>
+      </w:r>
+      <w:proofErr w:type="spellStart"/>
+      <w:proofErr w:type="gramStart"/>
+      <w:r>
+        <w:t>printf</w:t>
+      </w:r>
+      <w:proofErr w:type="spellEnd"/>
+      <w:r>
+        <w:t>(</w:t>
+      </w:r>
+      <w:proofErr w:type="gramEnd"/>
+      <w:r>
+        <w:t>"</w:t>
+      </w:r>
+      <w:proofErr w:type="spellStart"/>
+      <w:r>
+        <w:t>test_findValidTruckPaths</w:t>
+      </w:r>
+      <w:proofErr w:type="spellEnd"/>
+      <w:r>
+        <w:t xml:space="preserve"> test passed!\n");</w:t>
+      </w:r>
+    </w:p>
+    <w:p>
+      <w:r>
+        <w:t xml:space="preserve">    }</w:t>
+      </w:r>
+    </w:p>
+    <w:p>
+      <w:r>
+        <w:t xml:space="preserve">    else</w:t>
+      </w:r>
+    </w:p>
+    <w:p>
+      <w:r>
+        <w:t xml:space="preserve">    {</w:t>
+      </w:r>
+    </w:p>
+    <w:p>
+      <w:r>
+        <w:t xml:space="preserve">        </w:t>
+      </w:r>
+      <w:proofErr w:type="spellStart"/>
+      <w:proofErr w:type="gramStart"/>
+      <w:r>
+        <w:t>printf</w:t>
+      </w:r>
+      <w:proofErr w:type="spellEnd"/>
+      <w:r>
+        <w:t>(</w:t>
+      </w:r>
+      <w:proofErr w:type="gramEnd"/>
+      <w:r>
+        <w:t>"</w:t>
+      </w:r>
+      <w:proofErr w:type="spellStart"/>
+      <w:r>
+        <w:t>test_findValidTruckPaths</w:t>
+      </w:r>
+      <w:proofErr w:type="spellEnd"/>
+      <w:r>
+        <w:t xml:space="preserve"> test failed. Expected 3 valid routes, found %d.\n", size</w:t>
+      </w:r>
+      <w:proofErr w:type="gramStart"/>
+      <w:r>
+        <w:t>);</w:t>
+      </w:r>
+      <w:proofErr w:type="gramEnd"/>
+    </w:p>
+    <w:p>
+      <w:r>
+        <w:t xml:space="preserve">    }</w:t>
+      </w:r>
+    </w:p>
+    <w:p>
+      <w:r>
+        <w:t>}</w:t>
+      </w:r>
+    </w:p>
+    <w:p/>
+    <w:p/>
+    <w:p>
+      <w:r>
+        <w:t xml:space="preserve">// Function to test the </w:t>
+      </w:r>
+      <w:proofErr w:type="spellStart"/>
+      <w:r>
+        <w:t>hasDestination</w:t>
+      </w:r>
+      <w:proofErr w:type="spellEnd"/>
+      <w:r>
+        <w:t xml:space="preserve"> function</w:t>
+      </w:r>
+    </w:p>
+    <w:p>
+      <w:r>
+        <w:t xml:space="preserve">void </w:t>
+      </w:r>
+      <w:proofErr w:type="spellStart"/>
+      <w:r>
+        <w:t>test_</w:t>
+      </w:r>
+      <w:proofErr w:type="gramStart"/>
+      <w:r>
+        <w:t>hasDestination</w:t>
+      </w:r>
+      <w:proofErr w:type="spellEnd"/>
+      <w:r>
+        <w:t>(</w:t>
+      </w:r>
+      <w:proofErr w:type="gramEnd"/>
+      <w:r>
+        <w:t>)</w:t>
+      </w:r>
+    </w:p>
+    <w:p>
+      <w:r>
+        <w:t>{</w:t>
+      </w:r>
+    </w:p>
+    <w:p>
+      <w:r>
+        <w:t xml:space="preserve">    // Test Case 1</w:t>
+      </w:r>
+    </w:p>
+    <w:p>
+      <w:r>
+        <w:t xml:space="preserve">    struct Route </w:t>
+      </w:r>
+      <w:proofErr w:type="spellStart"/>
+      <w:r>
+        <w:t>route1</w:t>
+      </w:r>
+      <w:proofErr w:type="spellEnd"/>
+      <w:r>
+        <w:t xml:space="preserve"> = </w:t>
+      </w:r>
+      <w:proofErr w:type="spellStart"/>
+      <w:proofErr w:type="gramStart"/>
+      <w:r>
+        <w:t>getBlueRoute</w:t>
+      </w:r>
+      <w:proofErr w:type="spellEnd"/>
+      <w:r>
+        <w:t>(</w:t>
+      </w:r>
+      <w:proofErr w:type="gramEnd"/>
+      <w:r>
+        <w:t>);</w:t>
+      </w:r>
+    </w:p>
+    <w:p>
+      <w:r>
+        <w:t xml:space="preserve">    struct Shipment </w:t>
+      </w:r>
+      <w:proofErr w:type="spellStart"/>
+      <w:r>
+        <w:t>shipment1</w:t>
+      </w:r>
+      <w:proofErr w:type="spellEnd"/>
+      <w:r>
+        <w:t xml:space="preserve"> = {6, 0, 17, 24</w:t>
+      </w:r>
+      <w:proofErr w:type="gramStart"/>
+      <w:r>
+        <w:t>};</w:t>
+      </w:r>
+      <w:proofErr w:type="gramEnd"/>
+    </w:p>
+    <w:p>
+      <w:r>
+        <w:t xml:space="preserve">    int </w:t>
+      </w:r>
+      <w:proofErr w:type="spellStart"/>
+      <w:r>
+        <w:t>expected1</w:t>
+      </w:r>
+      <w:proofErr w:type="spellEnd"/>
+      <w:r>
+        <w:t xml:space="preserve"> = </w:t>
+      </w:r>
+      <w:proofErr w:type="gramStart"/>
+      <w:r>
+        <w:t>1;</w:t>
+      </w:r>
+      <w:proofErr w:type="gramEnd"/>
+    </w:p>
+    <w:p>
+      <w:r>
+        <w:t xml:space="preserve">    int </w:t>
+      </w:r>
+      <w:proofErr w:type="spellStart"/>
+      <w:r>
+        <w:t>result1</w:t>
+      </w:r>
+      <w:proofErr w:type="spellEnd"/>
+      <w:r>
+        <w:t xml:space="preserve"> = </w:t>
+      </w:r>
+      <w:proofErr w:type="spellStart"/>
+      <w:proofErr w:type="gramStart"/>
+      <w:r>
+        <w:t>hasDestination</w:t>
+      </w:r>
+      <w:proofErr w:type="spellEnd"/>
+      <w:r>
+        <w:t>(</w:t>
+      </w:r>
+      <w:proofErr w:type="gramEnd"/>
+      <w:r>
+        <w:t>&amp;</w:t>
+      </w:r>
+      <w:proofErr w:type="spellStart"/>
+      <w:r>
+        <w:t>route1</w:t>
+      </w:r>
+      <w:proofErr w:type="spellEnd"/>
+      <w:r>
+        <w:t xml:space="preserve">, </w:t>
+      </w:r>
+      <w:proofErr w:type="spellStart"/>
+      <w:r>
+        <w:t>shipment1</w:t>
+      </w:r>
+      <w:proofErr w:type="spellEnd"/>
+      <w:r>
+        <w:t>);</w:t>
+      </w:r>
+    </w:p>
+    <w:p>
+      <w:r>
+        <w:t xml:space="preserve">    </w:t>
+      </w:r>
+      <w:proofErr w:type="spellStart"/>
+      <w:proofErr w:type="gramStart"/>
+      <w:r>
+        <w:t>printf</w:t>
+      </w:r>
+      <w:proofErr w:type="spellEnd"/>
+      <w:r>
+        <w:t>(</w:t>
+      </w:r>
+      <w:proofErr w:type="gramEnd"/>
+      <w:r>
+        <w:t xml:space="preserve">"Test Case 1: %s\n", </w:t>
+      </w:r>
+      <w:proofErr w:type="spellStart"/>
+      <w:r>
+        <w:t>result1</w:t>
+      </w:r>
+      <w:proofErr w:type="spellEnd"/>
+      <w:r>
+        <w:t xml:space="preserve"> == </w:t>
+      </w:r>
+      <w:proofErr w:type="spellStart"/>
+      <w:r>
+        <w:t>expected1</w:t>
+      </w:r>
+      <w:proofErr w:type="spellEnd"/>
+      <w:r>
+        <w:t xml:space="preserve"> ? "</w:t>
+      </w:r>
+      <w:proofErr w:type="spellStart"/>
+      <w:r>
+        <w:t>test_hasDestination</w:t>
+      </w:r>
+      <w:proofErr w:type="spellEnd"/>
+      <w:r>
+        <w:t xml:space="preserve"> test passed!</w:t>
+      </w:r>
+      <w:proofErr w:type="gramStart"/>
+      <w:r>
+        <w:t>" :</w:t>
+      </w:r>
+      <w:proofErr w:type="gramEnd"/>
+      <w:r>
+        <w:t xml:space="preserve"> "</w:t>
+      </w:r>
+      <w:proofErr w:type="spellStart"/>
+      <w:r>
+        <w:t>test_hasDestination</w:t>
+      </w:r>
+      <w:proofErr w:type="spellEnd"/>
+      <w:r>
+        <w:t xml:space="preserve"> test failed!");</w:t>
+      </w:r>
+    </w:p>
+    <w:p/>
+    <w:p>
+      <w:r>
+        <w:t xml:space="preserve">    // Test Case 2</w:t>
+      </w:r>
+    </w:p>
+    <w:p>
+      <w:r>
+        <w:t xml:space="preserve">    struct Route </w:t>
+      </w:r>
+      <w:proofErr w:type="spellStart"/>
+      <w:r>
+        <w:t>route2</w:t>
+      </w:r>
+      <w:proofErr w:type="spellEnd"/>
+      <w:r>
+        <w:t xml:space="preserve"> = </w:t>
+      </w:r>
+      <w:proofErr w:type="spellStart"/>
+      <w:proofErr w:type="gramStart"/>
+      <w:r>
+        <w:t>getGreenRoute</w:t>
+      </w:r>
+      <w:proofErr w:type="spellEnd"/>
+      <w:r>
+        <w:t>(</w:t>
+      </w:r>
+      <w:proofErr w:type="gramEnd"/>
+      <w:r>
+        <w:t>);</w:t>
+      </w:r>
+    </w:p>
+    <w:p>
+      <w:r>
+        <w:t xml:space="preserve">    struct Shipment </w:t>
+      </w:r>
+      <w:proofErr w:type="spellStart"/>
+      <w:r>
+        <w:t>shipment2</w:t>
+      </w:r>
+      <w:proofErr w:type="spellEnd"/>
+      <w:r>
+        <w:t xml:space="preserve"> = {0, 0, 19, 24</w:t>
+      </w:r>
+      <w:proofErr w:type="gramStart"/>
+      <w:r>
+        <w:t>};</w:t>
+      </w:r>
+      <w:proofErr w:type="gramEnd"/>
+    </w:p>
+    <w:p>
+      <w:r>
+        <w:t xml:space="preserve">    int </w:t>
+      </w:r>
+      <w:proofErr w:type="spellStart"/>
+      <w:r>
+        <w:t>expected2</w:t>
+      </w:r>
+      <w:proofErr w:type="spellEnd"/>
+      <w:r>
+        <w:t xml:space="preserve"> = </w:t>
+      </w:r>
+      <w:proofErr w:type="gramStart"/>
+      <w:r>
+        <w:t>0;</w:t>
+      </w:r>
+      <w:proofErr w:type="gramEnd"/>
+    </w:p>
+    <w:p>
+      <w:r>
+        <w:t xml:space="preserve">    int </w:t>
+      </w:r>
+      <w:proofErr w:type="spellStart"/>
+      <w:r>
+        <w:t>result2</w:t>
+      </w:r>
+      <w:proofErr w:type="spellEnd"/>
+      <w:r>
+        <w:t xml:space="preserve"> = </w:t>
+      </w:r>
+      <w:proofErr w:type="spellStart"/>
+      <w:proofErr w:type="gramStart"/>
+      <w:r>
+        <w:t>hasDestination</w:t>
+      </w:r>
+      <w:proofErr w:type="spellEnd"/>
+      <w:r>
+        <w:t>(</w:t>
+      </w:r>
+      <w:proofErr w:type="gramEnd"/>
+      <w:r>
+        <w:t>&amp;</w:t>
+      </w:r>
+      <w:proofErr w:type="spellStart"/>
+      <w:r>
+        <w:t>route2</w:t>
+      </w:r>
+      <w:proofErr w:type="spellEnd"/>
+      <w:r>
+        <w:t xml:space="preserve">, </w:t>
+      </w:r>
+      <w:proofErr w:type="spellStart"/>
+      <w:r>
+        <w:t>shipment2</w:t>
+      </w:r>
+      <w:proofErr w:type="spellEnd"/>
+      <w:r>
+        <w:t>);</w:t>
+      </w:r>
+    </w:p>
+    <w:p>
+      <w:r>
+        <w:t xml:space="preserve">    </w:t>
+      </w:r>
+      <w:proofErr w:type="spellStart"/>
+      <w:proofErr w:type="gramStart"/>
+      <w:r>
+        <w:t>printf</w:t>
+      </w:r>
+      <w:proofErr w:type="spellEnd"/>
+      <w:r>
+        <w:t>(</w:t>
+      </w:r>
+      <w:proofErr w:type="gramEnd"/>
+      <w:r>
+        <w:t xml:space="preserve">"Test Case 2: %s\n", </w:t>
+      </w:r>
+      <w:proofErr w:type="spellStart"/>
+      <w:r>
+        <w:t>result2</w:t>
+      </w:r>
+      <w:proofErr w:type="spellEnd"/>
+      <w:r>
+        <w:t xml:space="preserve"> == </w:t>
+      </w:r>
+      <w:proofErr w:type="spellStart"/>
+      <w:r>
+        <w:t>expected2</w:t>
+      </w:r>
+      <w:proofErr w:type="spellEnd"/>
+      <w:r>
+        <w:t xml:space="preserve"> ? "</w:t>
+      </w:r>
+      <w:proofErr w:type="spellStart"/>
+      <w:r>
+        <w:t>test_hasDestination</w:t>
+      </w:r>
+      <w:proofErr w:type="spellEnd"/>
+      <w:r>
+        <w:t xml:space="preserve"> test passed!</w:t>
+      </w:r>
+      <w:proofErr w:type="gramStart"/>
+      <w:r>
+        <w:t>" :</w:t>
+      </w:r>
+      <w:proofErr w:type="gramEnd"/>
+      <w:r>
+        <w:t xml:space="preserve"> "</w:t>
+      </w:r>
+      <w:proofErr w:type="spellStart"/>
+      <w:r>
+        <w:t>test_hasDestination</w:t>
+      </w:r>
+      <w:proofErr w:type="spellEnd"/>
+      <w:r>
+        <w:t xml:space="preserve"> test failed!");</w:t>
+      </w:r>
+    </w:p>
+    <w:p/>
+    <w:p>
+      <w:r>
+        <w:t xml:space="preserve">    // // Test Case 3</w:t>
+      </w:r>
+    </w:p>
+    <w:p>
+      <w:r>
+        <w:lastRenderedPageBreak/>
+        <w:t xml:space="preserve">    // struct Route </w:t>
+      </w:r>
+      <w:proofErr w:type="spellStart"/>
+      <w:r>
+        <w:t>route3</w:t>
+      </w:r>
+      <w:proofErr w:type="spellEnd"/>
+      <w:r>
+        <w:t xml:space="preserve"> = </w:t>
+      </w:r>
+      <w:proofErr w:type="spellStart"/>
+      <w:proofErr w:type="gramStart"/>
+      <w:r>
+        <w:t>getYellowRoute</w:t>
+      </w:r>
+      <w:proofErr w:type="spellEnd"/>
+      <w:r>
+        <w:t>(</w:t>
+      </w:r>
+      <w:proofErr w:type="gramEnd"/>
+      <w:r>
+        <w:t>);</w:t>
+      </w:r>
+    </w:p>
+    <w:p>
+      <w:r>
+        <w:t xml:space="preserve">    // struct Shipment </w:t>
+      </w:r>
+      <w:proofErr w:type="spellStart"/>
+      <w:r>
+        <w:t>shipment3</w:t>
+      </w:r>
+      <w:proofErr w:type="spellEnd"/>
+      <w:r>
+        <w:t xml:space="preserve"> = {24, 24, 0, 0</w:t>
+      </w:r>
+      <w:proofErr w:type="gramStart"/>
+      <w:r>
+        <w:t>};</w:t>
+      </w:r>
+      <w:proofErr w:type="gramEnd"/>
+    </w:p>
+    <w:p>
+      <w:r>
+        <w:t xml:space="preserve">    // int </w:t>
+      </w:r>
+      <w:proofErr w:type="spellStart"/>
+      <w:r>
+        <w:t>expected3</w:t>
+      </w:r>
+      <w:proofErr w:type="spellEnd"/>
+      <w:r>
+        <w:t xml:space="preserve"> = </w:t>
+      </w:r>
+      <w:proofErr w:type="gramStart"/>
+      <w:r>
+        <w:t>0;</w:t>
+      </w:r>
+      <w:proofErr w:type="gramEnd"/>
+    </w:p>
+    <w:p>
+      <w:r>
+        <w:t xml:space="preserve">    // int </w:t>
+      </w:r>
+      <w:proofErr w:type="spellStart"/>
+      <w:r>
+        <w:t>result3</w:t>
+      </w:r>
+      <w:proofErr w:type="spellEnd"/>
+      <w:r>
+        <w:t xml:space="preserve"> = </w:t>
+      </w:r>
+      <w:proofErr w:type="spellStart"/>
+      <w:proofErr w:type="gramStart"/>
+      <w:r>
+        <w:t>hasDestination</w:t>
+      </w:r>
+      <w:proofErr w:type="spellEnd"/>
+      <w:r>
+        <w:t>(</w:t>
+      </w:r>
+      <w:proofErr w:type="gramEnd"/>
+      <w:r>
+        <w:t>&amp;</w:t>
+      </w:r>
+      <w:proofErr w:type="spellStart"/>
+      <w:r>
+        <w:t>route3</w:t>
+      </w:r>
+      <w:proofErr w:type="spellEnd"/>
+      <w:r>
+        <w:t xml:space="preserve">, </w:t>
+      </w:r>
+      <w:proofErr w:type="spellStart"/>
+      <w:r>
+        <w:t>shipment3</w:t>
+      </w:r>
+      <w:proofErr w:type="spellEnd"/>
+      <w:r>
+        <w:t>);</w:t>
+      </w:r>
+    </w:p>
+    <w:p>
+      <w:r>
+        <w:t xml:space="preserve">    // </w:t>
+      </w:r>
+      <w:proofErr w:type="spellStart"/>
+      <w:proofErr w:type="gramStart"/>
+      <w:r>
+        <w:t>printf</w:t>
+      </w:r>
+      <w:proofErr w:type="spellEnd"/>
+      <w:r>
+        <w:t>(</w:t>
+      </w:r>
+      <w:proofErr w:type="gramEnd"/>
+      <w:r>
+        <w:t xml:space="preserve">"Test Case 3: %s\n", </w:t>
+      </w:r>
+      <w:proofErr w:type="spellStart"/>
+      <w:r>
+        <w:t>result3</w:t>
+      </w:r>
+      <w:proofErr w:type="spellEnd"/>
+      <w:r>
+        <w:t xml:space="preserve"> == </w:t>
+      </w:r>
+      <w:proofErr w:type="spellStart"/>
+      <w:r>
+        <w:t>expected3</w:t>
+      </w:r>
+      <w:proofErr w:type="spellEnd"/>
+      <w:r>
+        <w:t xml:space="preserve"> ? "PASS</w:t>
+      </w:r>
+      <w:proofErr w:type="gramStart"/>
+      <w:r>
+        <w:t>" :</w:t>
+      </w:r>
+      <w:proofErr w:type="gramEnd"/>
+      <w:r>
+        <w:t xml:space="preserve"> "FAIL");</w:t>
+      </w:r>
+    </w:p>
+    <w:p/>
+    <w:p>
+      <w:r>
+        <w:t>}</w:t>
+      </w:r>
+    </w:p>
+    <w:p/>
+    <w:p/>
+    <w:p>
+      <w:r>
+        <w:t xml:space="preserve">void </w:t>
+      </w:r>
+      <w:proofErr w:type="spellStart"/>
+      <w:r>
+        <w:t>test_</w:t>
+      </w:r>
+      <w:proofErr w:type="gramStart"/>
+      <w:r>
+        <w:t>isBuildingIntersected</w:t>
+      </w:r>
+      <w:proofErr w:type="spellEnd"/>
+      <w:r>
+        <w:t>(</w:t>
+      </w:r>
+      <w:proofErr w:type="gramEnd"/>
+      <w:r>
+        <w:t>)</w:t>
+      </w:r>
+    </w:p>
+    <w:p>
+      <w:r>
+        <w:t>{</w:t>
+      </w:r>
+    </w:p>
+    <w:p>
+      <w:r>
+        <w:t xml:space="preserve">    // Create a sample map</w:t>
+      </w:r>
+    </w:p>
+    <w:p>
+      <w:r>
+        <w:t xml:space="preserve">    struct Map </w:t>
+      </w:r>
+      <w:proofErr w:type="spellStart"/>
+      <w:r>
+        <w:t>map</w:t>
+      </w:r>
+      <w:proofErr w:type="spellEnd"/>
+      <w:r>
+        <w:t xml:space="preserve"> = </w:t>
+      </w:r>
+      <w:proofErr w:type="spellStart"/>
+      <w:proofErr w:type="gramStart"/>
+      <w:r>
+        <w:t>populateMap</w:t>
+      </w:r>
+      <w:proofErr w:type="spellEnd"/>
+      <w:r>
+        <w:t>(</w:t>
+      </w:r>
+      <w:proofErr w:type="gramEnd"/>
+      <w:r>
+        <w:t>);</w:t>
+      </w:r>
+    </w:p>
+    <w:p/>
+    <w:p>
+      <w:r>
+        <w:t xml:space="preserve">    // // Test Case 1: Check if the blue route intersects with any building</w:t>
+      </w:r>
+    </w:p>
+    <w:p>
+      <w:r>
+        <w:t xml:space="preserve">    // struct Route </w:t>
+      </w:r>
+      <w:proofErr w:type="spellStart"/>
+      <w:r>
+        <w:t>blueRoute</w:t>
+      </w:r>
+      <w:proofErr w:type="spellEnd"/>
+      <w:r>
+        <w:t xml:space="preserve"> = </w:t>
+      </w:r>
+      <w:proofErr w:type="spellStart"/>
+      <w:proofErr w:type="gramStart"/>
+      <w:r>
+        <w:t>getBlueRoute</w:t>
+      </w:r>
+      <w:proofErr w:type="spellEnd"/>
+      <w:r>
+        <w:t>(</w:t>
+      </w:r>
+      <w:proofErr w:type="gramEnd"/>
+      <w:r>
+        <w:t>);</w:t>
+      </w:r>
+    </w:p>
+    <w:p>
+      <w:r>
+        <w:t xml:space="preserve">    // int </w:t>
+      </w:r>
+      <w:proofErr w:type="spellStart"/>
+      <w:r>
+        <w:t>expected1</w:t>
+      </w:r>
+      <w:proofErr w:type="spellEnd"/>
+      <w:r>
+        <w:t xml:space="preserve"> = </w:t>
+      </w:r>
+      <w:proofErr w:type="gramStart"/>
+      <w:r>
+        <w:t>1;</w:t>
+      </w:r>
+      <w:proofErr w:type="gramEnd"/>
+    </w:p>
+    <w:p>
+      <w:r>
+        <w:t xml:space="preserve">    // int </w:t>
+      </w:r>
+      <w:proofErr w:type="spellStart"/>
+      <w:r>
+        <w:t>result1</w:t>
+      </w:r>
+      <w:proofErr w:type="spellEnd"/>
+      <w:r>
+        <w:t xml:space="preserve"> = </w:t>
+      </w:r>
+      <w:proofErr w:type="spellStart"/>
+      <w:proofErr w:type="gramStart"/>
+      <w:r>
+        <w:t>isBuildingIntersected</w:t>
+      </w:r>
+      <w:proofErr w:type="spellEnd"/>
+      <w:r>
+        <w:t>(</w:t>
+      </w:r>
+      <w:proofErr w:type="spellStart"/>
+      <w:proofErr w:type="gramEnd"/>
+      <w:r>
+        <w:t>blueRoute</w:t>
+      </w:r>
+      <w:proofErr w:type="spellEnd"/>
+      <w:r>
+        <w:t>, &amp;map);</w:t>
+      </w:r>
+    </w:p>
+    <w:p>
+      <w:r>
+        <w:t xml:space="preserve">    // </w:t>
+      </w:r>
+      <w:proofErr w:type="spellStart"/>
+      <w:proofErr w:type="gramStart"/>
+      <w:r>
+        <w:t>printf</w:t>
+      </w:r>
+      <w:proofErr w:type="spellEnd"/>
+      <w:r>
+        <w:t>(</w:t>
+      </w:r>
+      <w:proofErr w:type="gramEnd"/>
+      <w:r>
+        <w:t xml:space="preserve">"Test Case 1: %s\n", </w:t>
+      </w:r>
+      <w:proofErr w:type="spellStart"/>
+      <w:r>
+        <w:t>result1</w:t>
+      </w:r>
+      <w:proofErr w:type="spellEnd"/>
+      <w:r>
+        <w:t xml:space="preserve"> == </w:t>
+      </w:r>
+      <w:proofErr w:type="spellStart"/>
+      <w:r>
+        <w:t>expected1</w:t>
+      </w:r>
+      <w:proofErr w:type="spellEnd"/>
+      <w:r>
+        <w:t xml:space="preserve"> ? "PASS</w:t>
+      </w:r>
+      <w:proofErr w:type="gramStart"/>
+      <w:r>
+        <w:t>" :</w:t>
+      </w:r>
+      <w:proofErr w:type="gramEnd"/>
+      <w:r>
+        <w:t xml:space="preserve"> "FAIL");</w:t>
+      </w:r>
+    </w:p>
+    <w:p/>
+    <w:p>
+      <w:r>
+        <w:t xml:space="preserve">    // // Test Case 2: Check if the green route intersects with any building</w:t>
+      </w:r>
+    </w:p>
+    <w:p>
+      <w:r>
+        <w:t xml:space="preserve">    // struct Route </w:t>
+      </w:r>
+      <w:proofErr w:type="spellStart"/>
+      <w:r>
+        <w:t>greenRoute</w:t>
+      </w:r>
+      <w:proofErr w:type="spellEnd"/>
+      <w:r>
+        <w:t xml:space="preserve"> = </w:t>
+      </w:r>
+      <w:proofErr w:type="spellStart"/>
+      <w:proofErr w:type="gramStart"/>
+      <w:r>
+        <w:t>getGreenRoute</w:t>
+      </w:r>
+      <w:proofErr w:type="spellEnd"/>
+      <w:r>
+        <w:t>(</w:t>
+      </w:r>
+      <w:proofErr w:type="gramEnd"/>
+      <w:r>
+        <w:t>);</w:t>
+      </w:r>
+    </w:p>
+    <w:p>
+      <w:r>
+        <w:t xml:space="preserve">    // int </w:t>
+      </w:r>
+      <w:proofErr w:type="spellStart"/>
+      <w:r>
+        <w:t>expected2</w:t>
+      </w:r>
+      <w:proofErr w:type="spellEnd"/>
+      <w:r>
+        <w:t xml:space="preserve"> = </w:t>
+      </w:r>
+      <w:proofErr w:type="gramStart"/>
+      <w:r>
+        <w:t>1;</w:t>
+      </w:r>
+      <w:proofErr w:type="gramEnd"/>
+    </w:p>
+    <w:p>
+      <w:r>
+        <w:t xml:space="preserve">    // int </w:t>
+      </w:r>
+      <w:proofErr w:type="spellStart"/>
+      <w:r>
+        <w:t>result2</w:t>
+      </w:r>
+      <w:proofErr w:type="spellEnd"/>
+      <w:r>
+        <w:t xml:space="preserve"> = </w:t>
+      </w:r>
+      <w:proofErr w:type="spellStart"/>
+      <w:proofErr w:type="gramStart"/>
+      <w:r>
+        <w:t>isBuildingIntersected</w:t>
+      </w:r>
+      <w:proofErr w:type="spellEnd"/>
+      <w:r>
+        <w:t>(</w:t>
+      </w:r>
+      <w:proofErr w:type="spellStart"/>
+      <w:proofErr w:type="gramEnd"/>
+      <w:r>
+        <w:t>greenRoute</w:t>
+      </w:r>
+      <w:proofErr w:type="spellEnd"/>
+      <w:r>
+        <w:t>, &amp;map);</w:t>
+      </w:r>
+    </w:p>
+    <w:p>
+      <w:r>
+        <w:t xml:space="preserve">    // </w:t>
+      </w:r>
+      <w:proofErr w:type="spellStart"/>
+      <w:proofErr w:type="gramStart"/>
+      <w:r>
+        <w:t>printf</w:t>
+      </w:r>
+      <w:proofErr w:type="spellEnd"/>
+      <w:r>
+        <w:t>(</w:t>
+      </w:r>
+      <w:proofErr w:type="gramEnd"/>
+      <w:r>
+        <w:t xml:space="preserve">"Test Case 2: %s\n", </w:t>
+      </w:r>
+      <w:proofErr w:type="spellStart"/>
+      <w:r>
+        <w:t>result2</w:t>
+      </w:r>
+      <w:proofErr w:type="spellEnd"/>
+      <w:r>
+        <w:t xml:space="preserve"> == </w:t>
+      </w:r>
+      <w:proofErr w:type="spellStart"/>
+      <w:r>
+        <w:t>expected2</w:t>
+      </w:r>
+      <w:proofErr w:type="spellEnd"/>
+      <w:r>
+        <w:t xml:space="preserve"> ? "PASS</w:t>
+      </w:r>
+      <w:proofErr w:type="gramStart"/>
+      <w:r>
+        <w:t>" :</w:t>
+      </w:r>
+      <w:proofErr w:type="gramEnd"/>
+      <w:r>
+        <w:t xml:space="preserve"> "FAIL");</w:t>
+      </w:r>
+    </w:p>
+    <w:p/>
+    <w:p>
+      <w:r>
+        <w:t xml:space="preserve">    // Test Case 3: Check if the yellow route intersects with any building</w:t>
+      </w:r>
+    </w:p>
+    <w:p>
+      <w:r>
+        <w:t xml:space="preserve">    struct Route </w:t>
+      </w:r>
+      <w:proofErr w:type="spellStart"/>
+      <w:r>
+        <w:t>yellowRoute</w:t>
+      </w:r>
+      <w:proofErr w:type="spellEnd"/>
+      <w:r>
+        <w:t xml:space="preserve"> = </w:t>
+      </w:r>
+      <w:proofErr w:type="spellStart"/>
+      <w:proofErr w:type="gramStart"/>
+      <w:r>
+        <w:t>getYellowRoute</w:t>
+      </w:r>
+      <w:proofErr w:type="spellEnd"/>
+      <w:r>
+        <w:t>(</w:t>
+      </w:r>
+      <w:proofErr w:type="gramEnd"/>
+      <w:r>
+        <w:t>);</w:t>
+      </w:r>
+    </w:p>
+    <w:p>
+      <w:r>
+        <w:t xml:space="preserve">    int </w:t>
+      </w:r>
+      <w:proofErr w:type="spellStart"/>
+      <w:r>
+        <w:t>expected3</w:t>
+      </w:r>
+      <w:proofErr w:type="spellEnd"/>
+      <w:r>
+        <w:t xml:space="preserve"> = </w:t>
+      </w:r>
+      <w:proofErr w:type="gramStart"/>
+      <w:r>
+        <w:t>0;</w:t>
+      </w:r>
+      <w:proofErr w:type="gramEnd"/>
+    </w:p>
+    <w:p>
+      <w:r>
+        <w:t xml:space="preserve">    int </w:t>
+      </w:r>
+      <w:proofErr w:type="spellStart"/>
+      <w:r>
+        <w:t>result3</w:t>
+      </w:r>
+      <w:proofErr w:type="spellEnd"/>
+      <w:r>
+        <w:t xml:space="preserve"> = </w:t>
+      </w:r>
+      <w:proofErr w:type="spellStart"/>
+      <w:proofErr w:type="gramStart"/>
+      <w:r>
+        <w:t>isBuildingIntersected</w:t>
+      </w:r>
+      <w:proofErr w:type="spellEnd"/>
+      <w:r>
+        <w:t>(</w:t>
+      </w:r>
+      <w:proofErr w:type="spellStart"/>
+      <w:proofErr w:type="gramEnd"/>
+      <w:r>
+        <w:t>yellowRoute</w:t>
+      </w:r>
+      <w:proofErr w:type="spellEnd"/>
+      <w:r>
+        <w:t>, &amp;map);</w:t>
+      </w:r>
+    </w:p>
+    <w:p>
+      <w:r>
+        <w:t xml:space="preserve">    </w:t>
+      </w:r>
+      <w:proofErr w:type="spellStart"/>
+      <w:proofErr w:type="gramStart"/>
+      <w:r>
+        <w:t>printf</w:t>
+      </w:r>
+      <w:proofErr w:type="spellEnd"/>
+      <w:r>
+        <w:t>(</w:t>
+      </w:r>
+      <w:proofErr w:type="gramEnd"/>
+      <w:r>
+        <w:t xml:space="preserve">"Test Case 3: %s\n", </w:t>
+      </w:r>
+      <w:proofErr w:type="spellStart"/>
+      <w:r>
+        <w:t>result3</w:t>
+      </w:r>
+      <w:proofErr w:type="spellEnd"/>
+      <w:r>
+        <w:t xml:space="preserve"> == </w:t>
+      </w:r>
+      <w:proofErr w:type="spellStart"/>
+      <w:r>
+        <w:t>expected3</w:t>
+      </w:r>
+      <w:proofErr w:type="spellEnd"/>
+      <w:r>
+        <w:t xml:space="preserve"> ? "</w:t>
+      </w:r>
+      <w:proofErr w:type="spellStart"/>
+      <w:r>
+        <w:t>test_isBuildingIntersected</w:t>
+      </w:r>
+      <w:proofErr w:type="spellEnd"/>
+      <w:r>
+        <w:t xml:space="preserve"> test passed!</w:t>
+      </w:r>
+      <w:proofErr w:type="gramStart"/>
+      <w:r>
+        <w:t>" :</w:t>
+      </w:r>
+      <w:proofErr w:type="gramEnd"/>
+      <w:r>
+        <w:t xml:space="preserve"> "</w:t>
+      </w:r>
+      <w:proofErr w:type="spellStart"/>
+      <w:r>
+        <w:t>test_isBuildingIntersected</w:t>
+      </w:r>
+      <w:proofErr w:type="spellEnd"/>
+      <w:r>
+        <w:t xml:space="preserve"> test failed!");</w:t>
+      </w:r>
+    </w:p>
+    <w:p/>
+    <w:p>
+      <w:r>
+        <w:t>}</w:t>
+      </w:r>
+    </w:p>
+    <w:p/>
+    <w:p/>
+    <w:p>
+      <w:r>
+        <w:t xml:space="preserve">// Test function for </w:t>
+      </w:r>
+      <w:proofErr w:type="spellStart"/>
+      <w:r>
+        <w:t>getBestRoute</w:t>
+      </w:r>
+      <w:proofErr w:type="spellEnd"/>
+    </w:p>
+    <w:p>
+      <w:r>
+        <w:t xml:space="preserve">void </w:t>
+      </w:r>
+      <w:proofErr w:type="spellStart"/>
+      <w:r>
+        <w:t>test_</w:t>
+      </w:r>
+      <w:proofErr w:type="gramStart"/>
+      <w:r>
+        <w:t>getBestRoute</w:t>
+      </w:r>
+      <w:proofErr w:type="spellEnd"/>
+      <w:r>
+        <w:t>(</w:t>
+      </w:r>
+      <w:proofErr w:type="gramEnd"/>
+      <w:r>
+        <w:t>)</w:t>
+      </w:r>
+    </w:p>
+    <w:p>
+      <w:r>
+        <w:t>{</w:t>
+      </w:r>
+    </w:p>
+    <w:p>
+      <w:r>
+        <w:t xml:space="preserve">    // Define three routes and one shipment</w:t>
+      </w:r>
+    </w:p>
+    <w:p>
+      <w:r>
+        <w:t xml:space="preserve">    struct Route </w:t>
+      </w:r>
+      <w:proofErr w:type="spellStart"/>
+      <w:r>
+        <w:t>route1</w:t>
+      </w:r>
+      <w:proofErr w:type="spellEnd"/>
+      <w:r>
+        <w:t xml:space="preserve"> = </w:t>
+      </w:r>
+      <w:proofErr w:type="spellStart"/>
+      <w:proofErr w:type="gramStart"/>
+      <w:r>
+        <w:t>getBlueRoute</w:t>
+      </w:r>
+      <w:proofErr w:type="spellEnd"/>
+      <w:r>
+        <w:t>(</w:t>
+      </w:r>
+      <w:proofErr w:type="gramEnd"/>
+      <w:r>
+        <w:t>);</w:t>
+      </w:r>
+    </w:p>
+    <w:p>
+      <w:r>
+        <w:t xml:space="preserve">    struct Route </w:t>
+      </w:r>
+      <w:proofErr w:type="spellStart"/>
+      <w:r>
+        <w:t>route2</w:t>
+      </w:r>
+      <w:proofErr w:type="spellEnd"/>
+      <w:r>
+        <w:t xml:space="preserve"> = </w:t>
+      </w:r>
+      <w:proofErr w:type="spellStart"/>
+      <w:proofErr w:type="gramStart"/>
+      <w:r>
+        <w:t>getGreenRoute</w:t>
+      </w:r>
+      <w:proofErr w:type="spellEnd"/>
+      <w:r>
+        <w:t>(</w:t>
+      </w:r>
+      <w:proofErr w:type="gramEnd"/>
+      <w:r>
+        <w:t>);</w:t>
+      </w:r>
+    </w:p>
+    <w:p>
+      <w:r>
+        <w:t xml:space="preserve">    struct Route </w:t>
+      </w:r>
+      <w:proofErr w:type="spellStart"/>
+      <w:r>
+        <w:t>route3</w:t>
+      </w:r>
+      <w:proofErr w:type="spellEnd"/>
+      <w:r>
+        <w:t xml:space="preserve"> = </w:t>
+      </w:r>
+      <w:proofErr w:type="spellStart"/>
+      <w:proofErr w:type="gramStart"/>
+      <w:r>
+        <w:t>getYellowRoute</w:t>
+      </w:r>
+      <w:proofErr w:type="spellEnd"/>
+      <w:r>
+        <w:t>(</w:t>
+      </w:r>
+      <w:proofErr w:type="gramEnd"/>
+      <w:r>
+        <w:t>);</w:t>
+      </w:r>
+    </w:p>
+    <w:p/>
+    <w:p>
+      <w:r>
+        <w:lastRenderedPageBreak/>
+        <w:t xml:space="preserve">    struct Shipment </w:t>
+      </w:r>
+      <w:proofErr w:type="spellStart"/>
+      <w:r>
+        <w:t>shipment</w:t>
+      </w:r>
+      <w:proofErr w:type="spellEnd"/>
+      <w:r>
+        <w:t xml:space="preserve"> = {{11, 20}</w:t>
+      </w:r>
+      <w:proofErr w:type="gramStart"/>
+      <w:r>
+        <w:t>};</w:t>
+      </w:r>
+      <w:proofErr w:type="gramEnd"/>
+    </w:p>
+    <w:p/>
+    <w:p>
+      <w:r>
+        <w:t xml:space="preserve">    // Create an array of routes</w:t>
+      </w:r>
+    </w:p>
+    <w:p>
+      <w:r>
+        <w:t xml:space="preserve">    struct Route *</w:t>
+      </w:r>
+      <w:proofErr w:type="gramStart"/>
+      <w:r>
+        <w:t>routes[</w:t>
+      </w:r>
+      <w:proofErr w:type="gramEnd"/>
+      <w:r>
+        <w:t>] = {&amp;</w:t>
+      </w:r>
+      <w:proofErr w:type="spellStart"/>
+      <w:r>
+        <w:t>route1</w:t>
+      </w:r>
+      <w:proofErr w:type="spellEnd"/>
+      <w:r>
+        <w:t>, &amp;</w:t>
+      </w:r>
+      <w:proofErr w:type="spellStart"/>
+      <w:r>
+        <w:t>route2</w:t>
+      </w:r>
+      <w:proofErr w:type="spellEnd"/>
+      <w:r>
+        <w:t>, &amp;</w:t>
+      </w:r>
+      <w:proofErr w:type="spellStart"/>
+      <w:r>
+        <w:t>route3</w:t>
+      </w:r>
+      <w:proofErr w:type="spellEnd"/>
+      <w:r>
+        <w:t>};</w:t>
+      </w:r>
+    </w:p>
+    <w:p/>
+    <w:p>
+      <w:r>
+        <w:t xml:space="preserve">    // Get the size of the routes array</w:t>
+      </w:r>
+    </w:p>
+    <w:p>
+      <w:r>
+        <w:t xml:space="preserve">    int size = </w:t>
+      </w:r>
+      <w:proofErr w:type="spellStart"/>
+      <w:r>
+        <w:t>sizeof</w:t>
+      </w:r>
+      <w:proofErr w:type="spellEnd"/>
+      <w:r>
+        <w:t xml:space="preserve">(routes) / </w:t>
+      </w:r>
+      <w:proofErr w:type="spellStart"/>
+      <w:r>
+        <w:t>sizeof</w:t>
+      </w:r>
+      <w:proofErr w:type="spellEnd"/>
+      <w:r>
+        <w:t>(</w:t>
+      </w:r>
+      <w:proofErr w:type="gramStart"/>
+      <w:r>
+        <w:t>routes[</w:t>
+      </w:r>
+      <w:proofErr w:type="gramEnd"/>
+      <w:r>
+        <w:t>0]);</w:t>
+      </w:r>
+    </w:p>
+    <w:p/>
+    <w:p>
+      <w:r>
+        <w:t xml:space="preserve">    // Call the </w:t>
+      </w:r>
+      <w:proofErr w:type="spellStart"/>
+      <w:r>
+        <w:t>getBestRoute</w:t>
+      </w:r>
+      <w:proofErr w:type="spellEnd"/>
+      <w:r>
+        <w:t xml:space="preserve"> function to find the best route index</w:t>
+      </w:r>
+    </w:p>
+    <w:p>
+      <w:r>
+        <w:t xml:space="preserve">    int </w:t>
+      </w:r>
+      <w:proofErr w:type="spellStart"/>
+      <w:r>
+        <w:t>bestRouteIndex</w:t>
+      </w:r>
+      <w:proofErr w:type="spellEnd"/>
+      <w:r>
+        <w:t xml:space="preserve"> = </w:t>
+      </w:r>
+      <w:proofErr w:type="spellStart"/>
+      <w:proofErr w:type="gramStart"/>
+      <w:r>
+        <w:t>getBestRoute</w:t>
+      </w:r>
+      <w:proofErr w:type="spellEnd"/>
+      <w:r>
+        <w:t>(</w:t>
+      </w:r>
+      <w:proofErr w:type="gramEnd"/>
+      <w:r>
+        <w:t>routes, shipment, size);</w:t>
+      </w:r>
+    </w:p>
+    <w:p/>
+    <w:p>
+      <w:r>
+        <w:t xml:space="preserve">    // Check if the </w:t>
+      </w:r>
+      <w:proofErr w:type="spellStart"/>
+      <w:r>
+        <w:t>bestRouteIndex</w:t>
+      </w:r>
+      <w:proofErr w:type="spellEnd"/>
+      <w:r>
+        <w:t xml:space="preserve"> is within valid range (0 to </w:t>
+      </w:r>
+      <w:proofErr w:type="gramStart"/>
+      <w:r>
+        <w:t>size-1</w:t>
+      </w:r>
+      <w:proofErr w:type="gramEnd"/>
+      <w:r>
+        <w:t>)</w:t>
+      </w:r>
+    </w:p>
+    <w:p>
+      <w:r>
+        <w:t xml:space="preserve">    if (</w:t>
+      </w:r>
+      <w:proofErr w:type="spellStart"/>
+      <w:r>
+        <w:t>bestRouteIndex</w:t>
+      </w:r>
+      <w:proofErr w:type="spellEnd"/>
+      <w:r>
+        <w:t xml:space="preserve"> &gt;= 0 &amp;&amp; </w:t>
+      </w:r>
+      <w:proofErr w:type="spellStart"/>
+      <w:r>
+        <w:t>bestRouteIndex</w:t>
+      </w:r>
+      <w:proofErr w:type="spellEnd"/>
+      <w:r>
+        <w:t xml:space="preserve"> &lt; size)</w:t>
+      </w:r>
+    </w:p>
+    <w:p>
+      <w:r>
+        <w:t xml:space="preserve">    {</w:t>
+      </w:r>
+    </w:p>
+    <w:p>
+      <w:r>
+        <w:t xml:space="preserve">        // Print the result</w:t>
+      </w:r>
+    </w:p>
+    <w:p>
+      <w:r>
+        <w:t xml:space="preserve">        </w:t>
+      </w:r>
+      <w:proofErr w:type="spellStart"/>
+      <w:proofErr w:type="gramStart"/>
+      <w:r>
+        <w:t>printf</w:t>
+      </w:r>
+      <w:proofErr w:type="spellEnd"/>
+      <w:r>
+        <w:t>(</w:t>
+      </w:r>
+      <w:proofErr w:type="gramEnd"/>
+      <w:r>
+        <w:t>"</w:t>
+      </w:r>
+      <w:proofErr w:type="spellStart"/>
+      <w:r>
+        <w:t>test_getBestRoute</w:t>
+      </w:r>
+      <w:proofErr w:type="spellEnd"/>
+      <w:r>
+        <w:t xml:space="preserve"> test passed!\n");</w:t>
+      </w:r>
+    </w:p>
+    <w:p>
+      <w:r>
+        <w:t xml:space="preserve">    }</w:t>
+      </w:r>
+    </w:p>
+    <w:p>
+      <w:r>
+        <w:t xml:space="preserve">    else</w:t>
+      </w:r>
+    </w:p>
+    <w:p>
+      <w:r>
+        <w:t xml:space="preserve">    {</w:t>
+      </w:r>
+    </w:p>
+    <w:p>
+      <w:r>
+        <w:t xml:space="preserve">        // Print an error message</w:t>
+      </w:r>
+    </w:p>
+    <w:p>
+      <w:r>
+        <w:t xml:space="preserve">        </w:t>
+      </w:r>
+      <w:proofErr w:type="spellStart"/>
+      <w:proofErr w:type="gramStart"/>
+      <w:r>
+        <w:t>printf</w:t>
+      </w:r>
+      <w:proofErr w:type="spellEnd"/>
+      <w:r>
+        <w:t>(</w:t>
+      </w:r>
+      <w:proofErr w:type="gramEnd"/>
+      <w:r>
+        <w:t>"</w:t>
+      </w:r>
+      <w:proofErr w:type="spellStart"/>
+      <w:r>
+        <w:t>test_getBestRoute</w:t>
+      </w:r>
+      <w:proofErr w:type="spellEnd"/>
+      <w:r>
+        <w:t xml:space="preserve"> test failed! Invalid route index.\n"</w:t>
+      </w:r>
+      <w:proofErr w:type="gramStart"/>
+      <w:r>
+        <w:t>);</w:t>
+      </w:r>
+      <w:proofErr w:type="gramEnd"/>
+    </w:p>
+    <w:p>
+      <w:r>
+        <w:t xml:space="preserve">    }</w:t>
+      </w:r>
+    </w:p>
+    <w:p>
+      <w:r>
+        <w:t>}</w:t>
+      </w:r>
+    </w:p>
+    <w:p/>
+    <w:p/>
+    <w:p>
+      <w:r>
+        <w:t xml:space="preserve">void </w:t>
+      </w:r>
+      <w:proofErr w:type="spellStart"/>
+      <w:r>
+        <w:t>test_</w:t>
+      </w:r>
+      <w:proofErr w:type="gramStart"/>
+      <w:r>
+        <w:t>isTruckOverloaded</w:t>
+      </w:r>
+      <w:proofErr w:type="spellEnd"/>
+      <w:r>
+        <w:t>(</w:t>
+      </w:r>
+      <w:proofErr w:type="gramEnd"/>
+      <w:r>
+        <w:t>)</w:t>
+      </w:r>
+    </w:p>
+    <w:p>
+      <w:r>
+        <w:t>{</w:t>
+      </w:r>
+    </w:p>
+    <w:p>
+      <w:r>
+        <w:t xml:space="preserve">    // // Test case 1: Truck weight capacity is 900, shipment weight is 100, result should be 0 (not overloaded)</w:t>
+      </w:r>
+    </w:p>
+    <w:p>
+      <w:r>
+        <w:t xml:space="preserve">    // struct Truck </w:t>
+      </w:r>
+      <w:proofErr w:type="spellStart"/>
+      <w:r>
+        <w:t>truck1</w:t>
+      </w:r>
+      <w:proofErr w:type="spellEnd"/>
+      <w:r>
+        <w:t xml:space="preserve"> = {900</w:t>
+      </w:r>
+      <w:proofErr w:type="gramStart"/>
+      <w:r>
+        <w:t>};</w:t>
+      </w:r>
+      <w:proofErr w:type="gramEnd"/>
+    </w:p>
+    <w:p>
+      <w:r>
+        <w:t xml:space="preserve">    // struct Shipment </w:t>
+      </w:r>
+      <w:proofErr w:type="spellStart"/>
+      <w:r>
+        <w:t>ship1</w:t>
+      </w:r>
+      <w:proofErr w:type="spellEnd"/>
+      <w:r>
+        <w:t xml:space="preserve"> = {100</w:t>
+      </w:r>
+      <w:proofErr w:type="gramStart"/>
+      <w:r>
+        <w:t>};</w:t>
+      </w:r>
+      <w:proofErr w:type="gramEnd"/>
+    </w:p>
+    <w:p>
+      <w:r>
+        <w:t xml:space="preserve">    // int </w:t>
+      </w:r>
+      <w:proofErr w:type="spellStart"/>
+      <w:r>
+        <w:t>result1</w:t>
+      </w:r>
+      <w:proofErr w:type="spellEnd"/>
+      <w:r>
+        <w:t xml:space="preserve"> = </w:t>
+      </w:r>
+      <w:proofErr w:type="spellStart"/>
+      <w:proofErr w:type="gramStart"/>
+      <w:r>
+        <w:t>isTruckOverloaded</w:t>
+      </w:r>
+      <w:proofErr w:type="spellEnd"/>
+      <w:r>
+        <w:t>(</w:t>
+      </w:r>
+      <w:proofErr w:type="spellStart"/>
+      <w:proofErr w:type="gramEnd"/>
+      <w:r>
+        <w:t>truck1</w:t>
+      </w:r>
+      <w:proofErr w:type="spellEnd"/>
+      <w:r>
+        <w:t xml:space="preserve">, </w:t>
+      </w:r>
+      <w:proofErr w:type="spellStart"/>
+      <w:r>
+        <w:t>ship1</w:t>
+      </w:r>
+      <w:proofErr w:type="spellEnd"/>
+      <w:r>
+        <w:t>);</w:t>
+      </w:r>
+    </w:p>
+    <w:p>
+      <w:r>
+        <w:t xml:space="preserve">    // if (</w:t>
+      </w:r>
+      <w:proofErr w:type="spellStart"/>
+      <w:r>
+        <w:t>result1</w:t>
+      </w:r>
+      <w:proofErr w:type="spellEnd"/>
+      <w:r>
+        <w:t xml:space="preserve"> == 0)</w:t>
+      </w:r>
+    </w:p>
+    <w:p>
+      <w:r>
+        <w:t xml:space="preserve">    //     </w:t>
+      </w:r>
+      <w:proofErr w:type="spellStart"/>
+      <w:proofErr w:type="gramStart"/>
+      <w:r>
+        <w:t>printf</w:t>
+      </w:r>
+      <w:proofErr w:type="spellEnd"/>
+      <w:r>
+        <w:t>(</w:t>
+      </w:r>
+      <w:proofErr w:type="gramEnd"/>
+      <w:r>
+        <w:t>"Test case 1 passed!\n");</w:t>
+      </w:r>
+    </w:p>
+    <w:p>
+      <w:r>
+        <w:t xml:space="preserve">    // else</w:t>
+      </w:r>
+    </w:p>
+    <w:p>
+      <w:r>
+        <w:t xml:space="preserve">    //     </w:t>
+      </w:r>
+      <w:proofErr w:type="spellStart"/>
+      <w:proofErr w:type="gramStart"/>
+      <w:r>
+        <w:t>printf</w:t>
+      </w:r>
+      <w:proofErr w:type="spellEnd"/>
+      <w:r>
+        <w:t>(</w:t>
+      </w:r>
+      <w:proofErr w:type="gramEnd"/>
+      <w:r>
+        <w:t>"Test case 1 failed!\n");</w:t>
+      </w:r>
+    </w:p>
+    <w:p/>
+    <w:p>
+      <w:r>
+        <w:t xml:space="preserve">    // Test case 2: Truck weight capacity is 900, shipment weight is 1000, result should be 1 (overloaded)</w:t>
+      </w:r>
+    </w:p>
+    <w:p>
+      <w:r>
+        <w:t xml:space="preserve">    struct Truck </w:t>
+      </w:r>
+      <w:proofErr w:type="spellStart"/>
+      <w:r>
+        <w:t>truck2</w:t>
+      </w:r>
+      <w:proofErr w:type="spellEnd"/>
+      <w:r>
+        <w:t xml:space="preserve"> = {900</w:t>
+      </w:r>
+      <w:proofErr w:type="gramStart"/>
+      <w:r>
+        <w:t>};</w:t>
+      </w:r>
+      <w:proofErr w:type="gramEnd"/>
+    </w:p>
+    <w:p>
+      <w:r>
+        <w:t xml:space="preserve">    struct Shipment </w:t>
+      </w:r>
+      <w:proofErr w:type="spellStart"/>
+      <w:r>
+        <w:t>ship2</w:t>
+      </w:r>
+      <w:proofErr w:type="spellEnd"/>
+      <w:r>
+        <w:t xml:space="preserve"> = {1000</w:t>
+      </w:r>
+      <w:proofErr w:type="gramStart"/>
+      <w:r>
+        <w:t>};</w:t>
+      </w:r>
+      <w:proofErr w:type="gramEnd"/>
+    </w:p>
+    <w:p>
+      <w:r>
+        <w:t xml:space="preserve">    int </w:t>
+      </w:r>
+      <w:proofErr w:type="spellStart"/>
+      <w:r>
+        <w:t>result2</w:t>
+      </w:r>
+      <w:proofErr w:type="spellEnd"/>
+      <w:r>
+        <w:t xml:space="preserve"> = </w:t>
+      </w:r>
+      <w:proofErr w:type="spellStart"/>
+      <w:proofErr w:type="gramStart"/>
+      <w:r>
+        <w:t>isTruckOverloaded</w:t>
+      </w:r>
+      <w:proofErr w:type="spellEnd"/>
+      <w:r>
+        <w:t>(</w:t>
+      </w:r>
+      <w:proofErr w:type="spellStart"/>
+      <w:proofErr w:type="gramEnd"/>
+      <w:r>
+        <w:t>truck2</w:t>
+      </w:r>
+      <w:proofErr w:type="spellEnd"/>
+      <w:r>
+        <w:t xml:space="preserve">, </w:t>
+      </w:r>
+      <w:proofErr w:type="spellStart"/>
+      <w:r>
+        <w:t>ship2</w:t>
+      </w:r>
+      <w:proofErr w:type="spellEnd"/>
+      <w:r>
+        <w:t>);</w:t>
+      </w:r>
+    </w:p>
+    <w:p>
+      <w:r>
+        <w:t xml:space="preserve">    if (</w:t>
+      </w:r>
+      <w:proofErr w:type="spellStart"/>
+      <w:r>
+        <w:t>result2</w:t>
+      </w:r>
+      <w:proofErr w:type="spellEnd"/>
+      <w:r>
+        <w:t xml:space="preserve"> == 1)</w:t>
+      </w:r>
+    </w:p>
+    <w:p>
+      <w:r>
+        <w:t xml:space="preserve">        </w:t>
+      </w:r>
+      <w:proofErr w:type="spellStart"/>
+      <w:proofErr w:type="gramStart"/>
+      <w:r>
+        <w:t>printf</w:t>
+      </w:r>
+      <w:proofErr w:type="spellEnd"/>
+      <w:r>
+        <w:t>(</w:t>
+      </w:r>
+      <w:proofErr w:type="gramEnd"/>
+      <w:r>
+        <w:t>"</w:t>
+      </w:r>
+      <w:proofErr w:type="spellStart"/>
+      <w:r>
+        <w:t>test_isTruckOverloaded</w:t>
+      </w:r>
+      <w:proofErr w:type="spellEnd"/>
+      <w:r>
+        <w:t xml:space="preserve"> test passed!\n");</w:t>
+      </w:r>
+    </w:p>
+    <w:p>
+      <w:r>
+        <w:lastRenderedPageBreak/>
+        <w:t xml:space="preserve">    else</w:t>
+      </w:r>
+    </w:p>
+    <w:p>
+      <w:r>
+        <w:t xml:space="preserve">        </w:t>
+      </w:r>
+      <w:proofErr w:type="spellStart"/>
+      <w:proofErr w:type="gramStart"/>
+      <w:r>
+        <w:t>printf</w:t>
+      </w:r>
+      <w:proofErr w:type="spellEnd"/>
+      <w:r>
+        <w:t>(</w:t>
+      </w:r>
+      <w:proofErr w:type="gramEnd"/>
+      <w:r>
+        <w:t>"</w:t>
+      </w:r>
+      <w:proofErr w:type="spellStart"/>
+      <w:r>
+        <w:t>test_isTruckOverloaded</w:t>
+      </w:r>
+      <w:proofErr w:type="spellEnd"/>
+      <w:r>
+        <w:t xml:space="preserve"> test failed!\n");</w:t>
+      </w:r>
+    </w:p>
+    <w:p/>
+    <w:p>
+      <w:r>
+        <w:t xml:space="preserve">    // // Test case 3: Truck weight capacity is 1000, shipment weight is 0, result should be 0 (not overloaded)</w:t>
+      </w:r>
+    </w:p>
+    <w:p>
+      <w:r>
+        <w:t xml:space="preserve">    // struct Truck </w:t>
+      </w:r>
+      <w:proofErr w:type="spellStart"/>
+      <w:r>
+        <w:t>truck3</w:t>
+      </w:r>
+      <w:proofErr w:type="spellEnd"/>
+      <w:r>
+        <w:t xml:space="preserve"> = {1000</w:t>
+      </w:r>
+      <w:proofErr w:type="gramStart"/>
+      <w:r>
+        <w:t>};</w:t>
+      </w:r>
+      <w:proofErr w:type="gramEnd"/>
+    </w:p>
+    <w:p>
+      <w:r>
+        <w:t xml:space="preserve">    // struct Shipment </w:t>
+      </w:r>
+      <w:proofErr w:type="spellStart"/>
+      <w:r>
+        <w:t>ship3</w:t>
+      </w:r>
+      <w:proofErr w:type="spellEnd"/>
+      <w:r>
+        <w:t xml:space="preserve"> = {0</w:t>
+      </w:r>
+      <w:proofErr w:type="gramStart"/>
+      <w:r>
+        <w:t>};</w:t>
+      </w:r>
+      <w:proofErr w:type="gramEnd"/>
+    </w:p>
+    <w:p>
+      <w:r>
+        <w:t xml:space="preserve">    // int </w:t>
+      </w:r>
+      <w:proofErr w:type="spellStart"/>
+      <w:r>
+        <w:t>result3</w:t>
+      </w:r>
+      <w:proofErr w:type="spellEnd"/>
+      <w:r>
+        <w:t xml:space="preserve"> = </w:t>
+      </w:r>
+      <w:proofErr w:type="spellStart"/>
+      <w:proofErr w:type="gramStart"/>
+      <w:r>
+        <w:t>isTruckOverloaded</w:t>
+      </w:r>
+      <w:proofErr w:type="spellEnd"/>
+      <w:r>
+        <w:t>(</w:t>
+      </w:r>
+      <w:proofErr w:type="spellStart"/>
+      <w:proofErr w:type="gramEnd"/>
+      <w:r>
+        <w:t>truck3</w:t>
+      </w:r>
+      <w:proofErr w:type="spellEnd"/>
+      <w:r>
+        <w:t xml:space="preserve">, </w:t>
+      </w:r>
+      <w:proofErr w:type="spellStart"/>
+      <w:r>
+        <w:t>ship3</w:t>
+      </w:r>
+      <w:proofErr w:type="spellEnd"/>
+      <w:r>
+        <w:t>);</w:t>
+      </w:r>
+    </w:p>
+    <w:p>
+      <w:r>
+        <w:t xml:space="preserve">    // if (</w:t>
+      </w:r>
+      <w:proofErr w:type="spellStart"/>
+      <w:r>
+        <w:t>result3</w:t>
+      </w:r>
+      <w:proofErr w:type="spellEnd"/>
+      <w:r>
+        <w:t xml:space="preserve"> == 0)</w:t>
+      </w:r>
+    </w:p>
+    <w:p>
+      <w:r>
+        <w:t xml:space="preserve">    //     </w:t>
+      </w:r>
+      <w:proofErr w:type="spellStart"/>
+      <w:proofErr w:type="gramStart"/>
+      <w:r>
+        <w:t>printf</w:t>
+      </w:r>
+      <w:proofErr w:type="spellEnd"/>
+      <w:r>
+        <w:t>(</w:t>
+      </w:r>
+      <w:proofErr w:type="gramEnd"/>
+      <w:r>
+        <w:t>"Test case 3 passed!\n");</w:t>
+      </w:r>
+    </w:p>
+    <w:p>
+      <w:r>
+        <w:t xml:space="preserve">    // else</w:t>
+      </w:r>
+    </w:p>
+    <w:p>
+      <w:r>
+        <w:t xml:space="preserve">    //     </w:t>
+      </w:r>
+      <w:proofErr w:type="spellStart"/>
+      <w:proofErr w:type="gramStart"/>
+      <w:r>
+        <w:t>printf</w:t>
+      </w:r>
+      <w:proofErr w:type="spellEnd"/>
+      <w:r>
+        <w:t>(</w:t>
+      </w:r>
+      <w:proofErr w:type="gramEnd"/>
+      <w:r>
+        <w:t>"Test case 3 failed!\n");</w:t>
+      </w:r>
+    </w:p>
+    <w:p>
+      <w:r>
+        <w:t>}</w:t>
+      </w:r>
+    </w:p>
+    <w:p/>
+    <w:p>
+      <w:r>
+        <w:t xml:space="preserve">// Test cases for </w:t>
+      </w:r>
+      <w:proofErr w:type="spellStart"/>
+      <w:r>
+        <w:t>isBoxSizeExceeded</w:t>
+      </w:r>
+      <w:proofErr w:type="spellEnd"/>
+    </w:p>
+    <w:p>
+      <w:r>
+        <w:t xml:space="preserve">void </w:t>
+      </w:r>
+      <w:proofErr w:type="spellStart"/>
+      <w:r>
+        <w:t>test_</w:t>
+      </w:r>
+      <w:proofErr w:type="gramStart"/>
+      <w:r>
+        <w:t>isBoxSizeExceeded</w:t>
+      </w:r>
+      <w:proofErr w:type="spellEnd"/>
+      <w:r>
+        <w:t>(</w:t>
+      </w:r>
+      <w:proofErr w:type="gramEnd"/>
+      <w:r>
+        <w:t>)</w:t>
+      </w:r>
+    </w:p>
+    <w:p>
+      <w:r>
+        <w:t>{</w:t>
+      </w:r>
+    </w:p>
+    <w:p>
+      <w:r>
+        <w:t xml:space="preserve">    // Define and initialize the necessary structures and variables for testing</w:t>
+      </w:r>
+    </w:p>
+    <w:p>
+      <w:r>
+        <w:t xml:space="preserve">    struct Truck </w:t>
+      </w:r>
+      <w:proofErr w:type="spellStart"/>
+      <w:proofErr w:type="gramStart"/>
+      <w:r>
+        <w:t>truck</w:t>
+      </w:r>
+      <w:proofErr w:type="spellEnd"/>
+      <w:r>
+        <w:t>;</w:t>
+      </w:r>
+      <w:proofErr w:type="gramEnd"/>
+    </w:p>
+    <w:p>
+      <w:r>
+        <w:t xml:space="preserve">    // Initialize the truck as required for testing</w:t>
+      </w:r>
+    </w:p>
+    <w:p/>
+    <w:p>
+      <w:r>
+        <w:t xml:space="preserve">    float </w:t>
+      </w:r>
+      <w:proofErr w:type="spellStart"/>
+      <w:r>
+        <w:t>boxSize</w:t>
+      </w:r>
+      <w:proofErr w:type="spellEnd"/>
+      <w:r>
+        <w:t xml:space="preserve"> = 5.0; // Set the </w:t>
+      </w:r>
+      <w:proofErr w:type="spellStart"/>
+      <w:r>
+        <w:t>boxSize</w:t>
+      </w:r>
+      <w:proofErr w:type="spellEnd"/>
+      <w:r>
+        <w:t xml:space="preserve"> value as required for testing</w:t>
+      </w:r>
+    </w:p>
+    <w:p/>
+    <w:p>
+      <w:r>
+        <w:t xml:space="preserve">    // Test the function</w:t>
+      </w:r>
+    </w:p>
+    <w:p>
+      <w:r>
+        <w:t xml:space="preserve">    int result = </w:t>
+      </w:r>
+      <w:proofErr w:type="spellStart"/>
+      <w:proofErr w:type="gramStart"/>
+      <w:r>
+        <w:t>isBoxSizeExceeded</w:t>
+      </w:r>
+      <w:proofErr w:type="spellEnd"/>
+      <w:r>
+        <w:t>(</w:t>
+      </w:r>
+      <w:proofErr w:type="gramEnd"/>
+      <w:r>
+        <w:t xml:space="preserve">truck, </w:t>
+      </w:r>
+      <w:proofErr w:type="spellStart"/>
+      <w:r>
+        <w:t>boxSize</w:t>
+      </w:r>
+      <w:proofErr w:type="spellEnd"/>
+      <w:r>
+        <w:t>);</w:t>
+      </w:r>
+    </w:p>
+    <w:p/>
+    <w:p>
+      <w:r>
+        <w:t xml:space="preserve">    // Print the results</w:t>
+      </w:r>
+    </w:p>
+    <w:p>
+      <w:r>
+        <w:t xml:space="preserve">    </w:t>
+      </w:r>
+      <w:proofErr w:type="spellStart"/>
+      <w:proofErr w:type="gramStart"/>
+      <w:r>
+        <w:t>printf</w:t>
+      </w:r>
+      <w:proofErr w:type="spellEnd"/>
+      <w:r>
+        <w:t>(</w:t>
+      </w:r>
+      <w:proofErr w:type="gramEnd"/>
+      <w:r>
+        <w:t>"</w:t>
+      </w:r>
+      <w:proofErr w:type="spellStart"/>
+      <w:r>
+        <w:t>test_isBoxSizeExceeded</w:t>
+      </w:r>
+      <w:proofErr w:type="spellEnd"/>
+      <w:r>
+        <w:t xml:space="preserve"> ");</w:t>
+      </w:r>
+    </w:p>
+    <w:p>
+      <w:r>
+        <w:t xml:space="preserve">    if (result == 1)</w:t>
+      </w:r>
+    </w:p>
+    <w:p>
+      <w:r>
+        <w:t xml:space="preserve">    {</w:t>
+      </w:r>
+    </w:p>
+    <w:p>
+      <w:r>
+        <w:t xml:space="preserve">        </w:t>
+      </w:r>
+      <w:proofErr w:type="spellStart"/>
+      <w:proofErr w:type="gramStart"/>
+      <w:r>
+        <w:t>printf</w:t>
+      </w:r>
+      <w:proofErr w:type="spellEnd"/>
+      <w:r>
+        <w:t>(</w:t>
+      </w:r>
+      <w:proofErr w:type="gramEnd"/>
+      <w:r>
+        <w:t>"test passed!\n");</w:t>
+      </w:r>
+    </w:p>
+    <w:p>
+      <w:r>
+        <w:t xml:space="preserve">    }</w:t>
+      </w:r>
+    </w:p>
+    <w:p>
+      <w:r>
+        <w:t xml:space="preserve">    else</w:t>
+      </w:r>
+    </w:p>
+    <w:p>
+      <w:r>
+        <w:t xml:space="preserve">    {</w:t>
+      </w:r>
+    </w:p>
+    <w:p>
+      <w:r>
+        <w:t xml:space="preserve">        </w:t>
+      </w:r>
+      <w:proofErr w:type="spellStart"/>
+      <w:proofErr w:type="gramStart"/>
+      <w:r>
+        <w:t>printf</w:t>
+      </w:r>
+      <w:proofErr w:type="spellEnd"/>
+      <w:r>
+        <w:t>(</w:t>
+      </w:r>
+      <w:proofErr w:type="gramEnd"/>
+      <w:r>
+        <w:t>"test failed!\n");</w:t>
+      </w:r>
+    </w:p>
+    <w:p>
+      <w:r>
+        <w:t xml:space="preserve">    }</w:t>
+      </w:r>
+    </w:p>
+    <w:p>
+      <w:r>
+        <w:t>}</w:t>
+      </w:r>
+    </w:p>
+    <w:p/>
+    <w:p>
+      <w:r>
+        <w:t xml:space="preserve">// Test cases for </w:t>
+      </w:r>
+      <w:proofErr w:type="spellStart"/>
+      <w:r>
+        <w:t>validCargo</w:t>
+      </w:r>
+      <w:proofErr w:type="spellEnd"/>
+    </w:p>
+    <w:p>
+      <w:r>
+        <w:t xml:space="preserve">void </w:t>
+      </w:r>
+      <w:proofErr w:type="spellStart"/>
+      <w:r>
+        <w:t>test_</w:t>
+      </w:r>
+      <w:proofErr w:type="gramStart"/>
+      <w:r>
+        <w:t>validCargo</w:t>
+      </w:r>
+      <w:proofErr w:type="spellEnd"/>
+      <w:r>
+        <w:t>(</w:t>
+      </w:r>
+      <w:proofErr w:type="gramEnd"/>
+      <w:r>
+        <w:t>)</w:t>
+      </w:r>
+    </w:p>
+    <w:p>
+      <w:r>
+        <w:t>{</w:t>
+      </w:r>
+    </w:p>
+    <w:p>
+      <w:r>
+        <w:t xml:space="preserve">    // Define and initialize the necessary structures and variables for testing</w:t>
+      </w:r>
+    </w:p>
+    <w:p>
+      <w:r>
+        <w:t xml:space="preserve">    float </w:t>
+      </w:r>
+      <w:proofErr w:type="spellStart"/>
+      <w:r>
+        <w:t>boxSize</w:t>
+      </w:r>
+      <w:proofErr w:type="spellEnd"/>
+      <w:r>
+        <w:t xml:space="preserve"> = 0.5; // Set the </w:t>
+      </w:r>
+      <w:proofErr w:type="spellStart"/>
+      <w:r>
+        <w:t>boxSize</w:t>
+      </w:r>
+      <w:proofErr w:type="spellEnd"/>
+      <w:r>
+        <w:t xml:space="preserve"> value as required for testing</w:t>
+      </w:r>
+    </w:p>
+    <w:p/>
+    <w:p>
+      <w:r>
+        <w:lastRenderedPageBreak/>
+        <w:t xml:space="preserve">    // Test the function</w:t>
+      </w:r>
+    </w:p>
+    <w:p>
+      <w:r>
+        <w:t xml:space="preserve">    int result = </w:t>
+      </w:r>
+      <w:proofErr w:type="spellStart"/>
+      <w:r>
+        <w:t>validCargo</w:t>
+      </w:r>
+      <w:proofErr w:type="spellEnd"/>
+      <w:r>
+        <w:t>(</w:t>
+      </w:r>
+      <w:proofErr w:type="spellStart"/>
+      <w:r>
+        <w:t>boxSize</w:t>
+      </w:r>
+      <w:proofErr w:type="spellEnd"/>
+      <w:proofErr w:type="gramStart"/>
+      <w:r>
+        <w:t>);</w:t>
+      </w:r>
+      <w:proofErr w:type="gramEnd"/>
+    </w:p>
+    <w:p/>
+    <w:p>
+      <w:r>
+        <w:t xml:space="preserve">    // Print the results</w:t>
+      </w:r>
+    </w:p>
+    <w:p>
+      <w:r>
+        <w:t xml:space="preserve">    </w:t>
+      </w:r>
+      <w:proofErr w:type="spellStart"/>
+      <w:proofErr w:type="gramStart"/>
+      <w:r>
+        <w:t>printf</w:t>
+      </w:r>
+      <w:proofErr w:type="spellEnd"/>
+      <w:r>
+        <w:t>(</w:t>
+      </w:r>
+      <w:proofErr w:type="gramEnd"/>
+      <w:r>
+        <w:t>"</w:t>
+      </w:r>
+      <w:proofErr w:type="spellStart"/>
+      <w:r>
+        <w:t>test_validCargo</w:t>
+      </w:r>
+      <w:proofErr w:type="spellEnd"/>
+      <w:r>
+        <w:t xml:space="preserve"> ");</w:t>
+      </w:r>
+    </w:p>
+    <w:p>
+      <w:r>
+        <w:t xml:space="preserve">    if (result == 1)</w:t>
+      </w:r>
+    </w:p>
+    <w:p>
+      <w:r>
+        <w:t xml:space="preserve">    {</w:t>
+      </w:r>
+    </w:p>
+    <w:p>
+      <w:r>
+        <w:t xml:space="preserve">        </w:t>
+      </w:r>
+      <w:proofErr w:type="spellStart"/>
+      <w:proofErr w:type="gramStart"/>
+      <w:r>
+        <w:t>printf</w:t>
+      </w:r>
+      <w:proofErr w:type="spellEnd"/>
+      <w:r>
+        <w:t>(</w:t>
+      </w:r>
+      <w:proofErr w:type="gramEnd"/>
+      <w:r>
+        <w:t>"test passed!\n");</w:t>
+      </w:r>
+    </w:p>
+    <w:p>
+      <w:r>
+        <w:t xml:space="preserve">    }</w:t>
+      </w:r>
+    </w:p>
+    <w:p>
+      <w:r>
+        <w:t xml:space="preserve">    else</w:t>
+      </w:r>
+    </w:p>
+    <w:p>
+      <w:r>
+        <w:t xml:space="preserve">    {</w:t>
+      </w:r>
+    </w:p>
+    <w:p>
+      <w:r>
+        <w:t xml:space="preserve">        </w:t>
+      </w:r>
+      <w:proofErr w:type="spellStart"/>
+      <w:proofErr w:type="gramStart"/>
+      <w:r>
+        <w:t>printf</w:t>
+      </w:r>
+      <w:proofErr w:type="spellEnd"/>
+      <w:r>
+        <w:t>(</w:t>
+      </w:r>
+      <w:proofErr w:type="gramEnd"/>
+      <w:r>
+        <w:t>"test failed!\n");</w:t>
+      </w:r>
+    </w:p>
+    <w:p>
+      <w:r>
+        <w:t xml:space="preserve">    }</w:t>
+      </w:r>
+    </w:p>
+    <w:p>
+      <w:pPr>
+        <w:jc w:val="center"/>
+      </w:pPr>
+      <w:r>
+        <w:t>}</w:t>
+      </w:r>
+      <w:r>
+        <w:br/>
+      </w:r>
+      <w:r>
+        <w:drawing>
+          <wp:inline distT="0" distB="0" distL="0" distR="0" wp14:anchorId="3F5676F4" wp14:editId="463325D2">
+            <wp:extent cx="5943600" cy="305435"/>
+            <wp:effectExtent l="0" t="0" r="0" b="0"/>
+            <wp:docPr id="2108108281" name="Picture 1"/>
+            <wp:cNvGraphicFramePr>
+              <a:graphicFrameLocks xmlns:a="http://schemas.openxmlformats.org/drawingml/2006/main" noChangeAspect="1"/>
+            </wp:cNvGraphicFramePr>
+            <a:graphic xmlns:a="http://schemas.openxmlformats.org/drawingml/2006/main">
+              <a:graphicData uri="http://schemas.openxmlformats.org/drawingml/2006/picture">
+                <pic:pic xmlns:pic="http://schemas.openxmlformats.org/drawingml/2006/picture">
+                  <pic:nvPicPr>
+                    <pic:cNvPr id="2108108281" name=""/>
+                    <pic:cNvPicPr/>
+                  </pic:nvPicPr>
+                  <pic:blipFill>
+                    <a:blip r:embed="rId10"/>
+                    <a:stretch>
+                      <a:fillRect/>
+                    </a:stretch>
+                  </pic:blipFill>
+                  <pic:spPr>
+                    <a:xfrm>
+                      <a:off x="0" y="0"/>
+                      <a:ext cx="5943600" cy="305435"/>
+                    </a:xfrm>
+                    <a:prstGeom prst="rect">
+                      <a:avLst/>
+                    </a:prstGeom>
+                  </pic:spPr>
+                </pic:pic>
+              </a:graphicData>
+            </a:graphic>
+          </wp:inline>
+        </w:drawing>
+      </w:r>
+      <w:r>
+        <w:br/>
+      </w:r>
+      <w:r>
+        <w:drawing>
+          <wp:inline distT="0" distB="0" distL="0" distR="0" wp14:anchorId="5ECABAE4" wp14:editId="56FC0EBA">
+            <wp:extent cx="5943600" cy="2148840"/>
+            <wp:effectExtent l="0" t="0" r="0" b="0"/>
+            <wp:docPr id="1309369970" name="Picture 1" descr="A screenshot of a computer&#10;&#10;Description automatically generated"/>
+            <wp:cNvGraphicFramePr>
+              <a:graphicFrameLocks xmlns:a="http://schemas.openxmlformats.org/drawingml/2006/main" noChangeAspect="1"/>
+            </wp:cNvGraphicFramePr>
+            <a:graphic xmlns:a="http://schemas.openxmlformats.org/drawingml/2006/main">
+              <a:graphicData uri="http://schemas.openxmlformats.org/drawingml/2006/picture">
+                <pic:pic xmlns:pic="http://schemas.openxmlformats.org/drawingml/2006/picture">
+                  <pic:nvPicPr>
+                    <pic:cNvPr id="1309369970" name="Picture 1" descr="A screenshot of a computer&#10;&#10;Description automatically generated"/>
+                    <pic:cNvPicPr/>
+                  </pic:nvPicPr>
+                  <pic:blipFill>
+                    <a:blip r:embed="rId11"/>
+                    <a:stretch>
+                      <a:fillRect/>
+                    </a:stretch>
+                  </pic:blipFill>
+                  <pic:spPr>
+                    <a:xfrm>
+                      <a:off x="0" y="0"/>
+                      <a:ext cx="5943600" cy="2148840"/>
+                    </a:xfrm>
+                    <a:prstGeom prst="rect">
+                      <a:avLst/>
+                    </a:prstGeom>
+                  </pic:spPr>
+                </pic:pic>
+              </a:graphicData>
+            </a:graphic>
+          </wp:inline>
+        </w:drawing>
+      </w:r>
+      <w:r>
+        <w:br/>
+        <w:t xml:space="preserve">At </w:t>
+      </w:r>
+      <w:proofErr w:type="gramStart"/>
+      <w:r>
+        <w:t>last</w:t>
+      </w:r>
+      <w:proofErr w:type="gramEnd"/>
+      <w:r>
+        <w:t xml:space="preserve"> we decided to do an acceptance testing and </w:t>
+      </w:r>
+      <w:r>
+        <w:t xml:space="preserve">Developer </w:t>
+      </w:r>
+      <w:proofErr w:type="spellStart"/>
+      <w:r>
+        <w:t>Sonhwan</w:t>
+      </w:r>
+      <w:proofErr w:type="spellEnd"/>
+      <w:r>
+        <w:t xml:space="preserve"> Oh and </w:t>
+      </w:r>
+      <w:proofErr w:type="spellStart"/>
+      <w:r>
+        <w:t>Sangjune</w:t>
+      </w:r>
+      <w:proofErr w:type="spellEnd"/>
+      <w:r>
+        <w:t xml:space="preserve"> Lee act as a user and decided to do alpha and beta testing as user’s perspective. The report that is saved in Test documents Acceptance </w:t>
+      </w:r>
+      <w:proofErr w:type="spellStart"/>
+      <w:r>
+        <w:t>Testing.docx</w:t>
+      </w:r>
+      <w:proofErr w:type="spellEnd"/>
+      <w:r>
+        <w:t>.</w:t>
+      </w:r>
+    </w:p>
+    <w:p>
+      <w:pPr>
+        <w:jc w:val="center"/>
+      </w:pPr>
+      <w:r>
+        <w:br/>
+      </w:r>
+      <w:r>
+        <w:br/>
+      </w:r>
+      <w:r>
+        <w:t>Acceptance Testing Alpha</w:t>
+      </w:r>
+    </w:p>
+    <w:p>
+      <w:pPr>
+        <w:jc w:val="center"/>
+      </w:pPr>
+    </w:p>
+    <w:p>
+      <w:r>
+        <w:t>During the acceptance alpha testing of the provided main program, several aspects were evaluated to determine their functionality and effectiveness. Here's a breakdown of what worked and what didn't:</w:t>
+      </w:r>
+    </w:p>
+    <w:p/>
+    <w:p>
+      <w:r>
+        <w:t xml:space="preserve">**What </w:t>
+      </w:r>
+      <w:proofErr w:type="gramStart"/>
+      <w:r>
+        <w:t>Worked:*</w:t>
+      </w:r>
+      <w:proofErr w:type="gramEnd"/>
+      <w:r>
+        <w:t>*</w:t>
+      </w:r>
+    </w:p>
+    <w:p/>
+    <w:p>
+      <w:r>
+        <w:t>1. **Shipment Validation**: The program successfully validated the shipment weight and box size, ensuring they are within the specified range (1-1000 kg) and adhering to valid cargo dimensions.</w:t>
+      </w:r>
+    </w:p>
+    <w:p/>
+    <w:p>
+      <w:r>
+        <w:lastRenderedPageBreak/>
+        <w:t>2. **Invalid Destination Detection**: The program correctly identified and reported invalid destination inputs, displaying error messages for non-existent destinations or incorrect formats.</w:t>
+      </w:r>
+    </w:p>
+    <w:p/>
+    <w:p>
+      <w:r>
+        <w:t xml:space="preserve">**What Didn't </w:t>
+      </w:r>
+      <w:proofErr w:type="gramStart"/>
+      <w:r>
+        <w:t>Work:*</w:t>
+      </w:r>
+      <w:proofErr w:type="gramEnd"/>
+      <w:r>
+        <w:t>*</w:t>
+      </w:r>
+    </w:p>
+    <w:p/>
+    <w:p>
+      <w:r>
+        <w:t>1. **Route Display**: One major drawback was observed in the program's failure to display the valid truck options and their corresponding shortest routes to the destination. This essential feature was missing, preventing users from making informed decisions regarding their shipment.</w:t>
+      </w:r>
+    </w:p>
+    <w:p/>
+    <w:p>
+      <w:r>
+        <w:t>2. **Route Deviation**: The program also lacked the ability to show deviations in routes, particularly the shortest route to the destination. Without this information, users couldn't assess whether the chosen route had any diversions.</w:t>
+      </w:r>
+    </w:p>
+    <w:p/>
+    <w:p>
+      <w:r>
+        <w:t xml:space="preserve">**Improvement </w:t>
+      </w:r>
+      <w:proofErr w:type="gramStart"/>
+      <w:r>
+        <w:t>Suggestions:*</w:t>
+      </w:r>
+      <w:proofErr w:type="gramEnd"/>
+      <w:r>
+        <w:t>*</w:t>
+      </w:r>
+    </w:p>
+    <w:p/>
+    <w:p>
+      <w:r>
+        <w:t>To enhance the program's functionality based on the white-box acceptance alpha testing:</w:t>
+      </w:r>
+    </w:p>
+    <w:p/>
+    <w:p>
+      <w:r>
+        <w:t>1. **Route Presentation**: Implement a module that displays the valid truck options along with their respective shortest routes to the destination. This information empowers users to choose the optimal route.</w:t>
+      </w:r>
+    </w:p>
+    <w:p/>
+    <w:p>
+      <w:r>
+        <w:t>2. **Route Deviation Information**: Incorporate a feature that illustrates any deviations present in the selected route. This transparency enables users to gauge the efficiency and reliability of their chosen route.</w:t>
+      </w:r>
+    </w:p>
+    <w:p/>
+    <w:p>
+      <w:r>
+        <w:t>3. **Edge Case Testing**: Expand testing to include extreme cases, like the minimum and maximum weight values, to ensure the program handles these scenarios accurately.</w:t>
+      </w:r>
+    </w:p>
+    <w:p/>
+    <w:p>
+      <w:r>
+        <w:t>4. **Error Handling**: Enhance the error handling mechanism to provide clearer and more user-friendly error messages, aiding users in understanding and rectifying their input mistakes.</w:t>
+      </w:r>
+      <w:r>
+        <w:br/>
+      </w:r>
+    </w:p>
+    <w:p>
+      <w:pPr>
+        <w:ind w:left="2880" w:firstLine="720"/>
+      </w:pPr>
+      <w:r>
+        <w:t>Acceptance Testing Beta</w:t>
+      </w:r>
+    </w:p>
+    <w:p/>
+    <w:p>
+      <w:r>
+        <w:t>During the acceptance beta testing phase of the provided main program, a comprehensive evaluation was conducted to assess its functionality and effectiveness. Here's an overview of the observed outcomes:</w:t>
+      </w:r>
+    </w:p>
+    <w:p/>
+    <w:p>
+      <w:pPr>
+        <w:rPr>
+          <w:lang w:val="en-US"/>
+        </w:rPr>
+      </w:pPr>
+      <w:r>
+        <w:rPr>
+          <w:lang w:val="en-US"/>
+        </w:rPr>
+        <w:t>**</w:t>
+      </w:r>
+      <w:r>
+        <w:rPr>
+          <w:lang w:val="en-US"/>
+        </w:rPr>
+        <w:t xml:space="preserve">What </w:t>
+      </w:r>
+      <w:proofErr w:type="gramStart"/>
+      <w:r>
+        <w:rPr>
+          <w:lang w:val="en-US"/>
+        </w:rPr>
+        <w:t>Worked:</w:t>
+      </w:r>
+      <w:r>
+        <w:rPr>
+          <w:lang w:val="en-US"/>
+        </w:rPr>
+        <w:t>*</w:t>
+      </w:r>
+      <w:proofErr w:type="gramEnd"/>
+      <w:r>
+        <w:rPr>
+          <w:lang w:val="en-US"/>
+        </w:rPr>
+        <w:t>*</w:t>
+      </w:r>
+    </w:p>
+    <w:p>
+      <w:pPr>
+        <w:rPr>
+          <w:lang w:val="en-US"/>
+        </w:rPr>
+      </w:pPr>
+    </w:p>
+    <w:p>
+      <w:pPr>
+        <w:rPr>
+          <w:lang w:val="en-US"/>
+        </w:rPr>
+      </w:pPr>
+      <w:r>
+        <w:rPr>
+          <w:lang w:val="en-US"/>
+        </w:rPr>
+        <w:t>Program Compilation and Execution: The program successfully compiled and executed, demonstrating its robustness and compatibility with the designated inputs.</w:t>
+      </w:r>
+    </w:p>
+    <w:p>
+      <w:pPr>
+        <w:rPr>
+          <w:lang w:val="en-US"/>
+        </w:rPr>
+      </w:pPr>
+    </w:p>
+    <w:p>
+      <w:pPr>
+        <w:rPr>
+          <w:lang w:val="en-US"/>
+        </w:rPr>
+      </w:pPr>
+      <w:r>
+        <w:rPr>
+          <w:lang w:val="en-US"/>
+        </w:rPr>
+        <w:lastRenderedPageBreak/>
+        <w:t>Shipment Tracking: The program effectively tracked and displayed the real-time status of shipments, allowing users to monitor their cargo's journey at different stages.</w:t>
+      </w:r>
+    </w:p>
+    <w:p>
+      <w:pPr>
+        <w:rPr>
+          <w:lang w:val="en-US"/>
+        </w:rPr>
+      </w:pPr>
+    </w:p>
+    <w:p>
+      <w:pPr>
+        <w:rPr>
+          <w:lang w:val="en-US"/>
+        </w:rPr>
+      </w:pPr>
+      <w:r>
+        <w:rPr>
+          <w:lang w:val="en-US"/>
+        </w:rPr>
+        <w:t>**</w:t>
+      </w:r>
+      <w:r>
+        <w:rPr>
+          <w:lang w:val="en-US"/>
+        </w:rPr>
+        <w:t xml:space="preserve">What Didn't </w:t>
+      </w:r>
+      <w:proofErr w:type="gramStart"/>
+      <w:r>
+        <w:rPr>
+          <w:lang w:val="en-US"/>
+        </w:rPr>
+        <w:t>Work:</w:t>
+      </w:r>
+      <w:r>
+        <w:rPr>
+          <w:lang w:val="en-US"/>
+        </w:rPr>
+        <w:t>*</w:t>
+      </w:r>
+      <w:proofErr w:type="gramEnd"/>
+      <w:r>
+        <w:rPr>
+          <w:lang w:val="en-US"/>
+        </w:rPr>
+        <w:t>*</w:t>
+      </w:r>
+    </w:p>
+    <w:p>
+      <w:pPr>
+        <w:rPr>
+          <w:lang w:val="en-US"/>
+        </w:rPr>
+      </w:pPr>
+    </w:p>
+    <w:p>
+      <w:pPr>
+        <w:rPr>
+          <w:lang w:val="en-US"/>
+        </w:rPr>
+      </w:pPr>
+      <w:r>
+        <w:rPr>
+          <w:lang w:val="en-US"/>
+        </w:rPr>
+        <w:t xml:space="preserve">Input Error Handling for Coordinates: An issue was encountered with input errors when attempting to locate exact coordinates during the submission of </w:t>
+      </w:r>
+      <w:proofErr w:type="spellStart"/>
+      <w:r>
+        <w:rPr>
+          <w:lang w:val="en-US"/>
+        </w:rPr>
+        <w:t>MS05</w:t>
+      </w:r>
+      <w:proofErr w:type="spellEnd"/>
+      <w:r>
+        <w:rPr>
+          <w:lang w:val="en-US"/>
+        </w:rPr>
+        <w:t>. Users faced difficulties in accurately inputting coordinates, leading to errors in the program's operation.</w:t>
+      </w:r>
+    </w:p>
+    <w:p>
+      <w:r>
+        <w:br/>
+        <w:t xml:space="preserve">**Improvement </w:t>
+      </w:r>
+      <w:proofErr w:type="gramStart"/>
+      <w:r>
+        <w:t>Suggestions:*</w:t>
+      </w:r>
+      <w:proofErr w:type="gramEnd"/>
+      <w:r>
+        <w:t>*</w:t>
+      </w:r>
+    </w:p>
+    <w:p/>
+    <w:p>
+      <w:pPr>
+        <w:rPr>
+          <w:lang w:val="en-US"/>
+        </w:rPr>
+      </w:pPr>
+      <w:r>
+        <w:t>To enhance the program's performance based on the white-box acceptance beta testing:</w:t>
+      </w:r>
+      <w:r>
+        <w:br/>
+      </w:r>
+      <w:r>
+        <w:br/>
+      </w:r>
+      <w:r>
+        <w:rPr>
+          <w:lang w:val="en-US"/>
+        </w:rPr>
+        <w:t>Load Testing: Conduct load testing to assess the program's responsiveness and stability under varying user loads. This will help identify potential performance bottlenecks and ensure the system can handle peak usage periods.</w:t>
+      </w:r>
+    </w:p>
+    <w:p>
+      <w:pPr>
+        <w:rPr>
+          <w:lang w:val="en-US"/>
+        </w:rPr>
+      </w:pPr>
+    </w:p>
+    <w:p>
+      <w:pPr>
+        <w:rPr>
+          <w:lang w:val="en-US"/>
+        </w:rPr>
+      </w:pPr>
+      <w:r>
+        <w:rPr>
+          <w:lang w:val="en-US"/>
+        </w:rPr>
+        <w:t>User Training: Provide clear and concise user guides or tutorials to assist users in navigating the program's features and functionalities effectively.</w:t>
+      </w:r>
+    </w:p>
     <w:p/>
     <w:sectPr>
-      <w:headerReference w:type="default" r:id="rId8"/>
+      <w:headerReference w:type="default" r:id="rId12"/>
       <w:pgSz w:w="12240" w:h="15840"/>
       <w:pgMar w:top="1440" w:right="1440" w:bottom="1440" w:left="1440" w:header="708" w:footer="708" w:gutter="0"/>
       <w:cols w:space="708"/>

</xml_diff>